<commit_message>
updating current working states of assignments
</commit_message>
<xml_diff>
--- a/SP2019/CSCI421/LectureActivies/Lec2Act1/Lec2_Activity1.docx
+++ b/SP2019/CSCI421/LectureActivies/Lec2Act1/Lec2_Activity1.docx
@@ -166,16 +166,7 @@
           <w:sz w:val="24"/>
           <w:szCs w:val="24"/>
         </w:rPr>
-        <w:t>we can have some practical improvement</w:t>
-      </w:r>
-      <w:bookmarkStart w:id="0" w:name="_GoBack"/>
-      <w:bookmarkEnd w:id="0"/>
-      <w:r>
-        <w:rPr>
-          <w:sz w:val="24"/>
-          <w:szCs w:val="24"/>
-        </w:rPr>
-        <w:t xml:space="preserve"> on insertion sort</w:t>
+        <w:t>we can have some practical improvement on insertion sort</w:t>
       </w:r>
     </w:p>
     <w:p>
@@ -270,7 +261,969 @@
     </w:p>
     <w:p>
       <w:pPr>
-        <w:pStyle w:val="p1"/>
+        <w:pStyle w:val="PlainText"/>
+        <w:ind w:left="1080"/>
+        <w:rPr>
+          <w:rFonts w:ascii="Courier New" w:hAnsi="Courier New" w:cs="Courier New"/>
+        </w:rPr>
+      </w:pPr>
+    </w:p>
+    <w:p>
+      <w:pPr>
+        <w:pStyle w:val="PlainText"/>
+        <w:ind w:left="720"/>
+        <w:rPr>
+          <w:rFonts w:ascii="Courier New" w:hAnsi="Courier New" w:cs="Courier New"/>
+        </w:rPr>
+      </w:pPr>
+      <w:r>
+        <w:rPr>
+          <w:rFonts w:ascii="Courier New" w:hAnsi="Courier New" w:cs="Courier New"/>
+        </w:rPr>
+        <w:t>class Lec2Act1</w:t>
+      </w:r>
+      <w:proofErr w:type="gramStart"/>
+      <w:r>
+        <w:rPr>
+          <w:rFonts w:ascii="Courier New" w:hAnsi="Courier New" w:cs="Courier New"/>
+        </w:rPr>
+        <w:t>A{</w:t>
+      </w:r>
+      <w:proofErr w:type="gramEnd"/>
+    </w:p>
+    <w:p>
+      <w:pPr>
+        <w:pStyle w:val="PlainText"/>
+        <w:ind w:left="720"/>
+        <w:rPr>
+          <w:rFonts w:ascii="Courier New" w:hAnsi="Courier New" w:cs="Courier New"/>
+        </w:rPr>
+      </w:pPr>
+      <w:r>
+        <w:rPr>
+          <w:rFonts w:ascii="Courier New" w:hAnsi="Courier New" w:cs="Courier New"/>
+        </w:rPr>
+        <w:t xml:space="preserve">    void </w:t>
+      </w:r>
+      <w:proofErr w:type="gramStart"/>
+      <w:r>
+        <w:rPr>
+          <w:rFonts w:ascii="Courier New" w:hAnsi="Courier New" w:cs="Courier New"/>
+        </w:rPr>
+        <w:t>sort(</w:t>
+      </w:r>
+      <w:proofErr w:type="gramEnd"/>
+      <w:r>
+        <w:rPr>
+          <w:rFonts w:ascii="Courier New" w:hAnsi="Courier New" w:cs="Courier New"/>
+        </w:rPr>
+        <w:t xml:space="preserve">int </w:t>
+      </w:r>
+      <w:proofErr w:type="spellStart"/>
+      <w:r>
+        <w:rPr>
+          <w:rFonts w:ascii="Courier New" w:hAnsi="Courier New" w:cs="Courier New"/>
+        </w:rPr>
+        <w:t>arrList</w:t>
+      </w:r>
+      <w:proofErr w:type="spellEnd"/>
+      <w:r>
+        <w:rPr>
+          <w:rFonts w:ascii="Courier New" w:hAnsi="Courier New" w:cs="Courier New"/>
+        </w:rPr>
+        <w:t>[]){</w:t>
+      </w:r>
+    </w:p>
+    <w:p>
+      <w:pPr>
+        <w:pStyle w:val="PlainText"/>
+        <w:ind w:left="720"/>
+        <w:rPr>
+          <w:rFonts w:ascii="Courier New" w:hAnsi="Courier New" w:cs="Courier New"/>
+        </w:rPr>
+      </w:pPr>
+      <w:r>
+        <w:rPr>
+          <w:rFonts w:ascii="Courier New" w:hAnsi="Courier New" w:cs="Courier New"/>
+        </w:rPr>
+        <w:t xml:space="preserve">        int n = </w:t>
+      </w:r>
+      <w:proofErr w:type="spellStart"/>
+      <w:r>
+        <w:rPr>
+          <w:rFonts w:ascii="Courier New" w:hAnsi="Courier New" w:cs="Courier New"/>
+        </w:rPr>
+        <w:t>arrList.length</w:t>
+      </w:r>
+      <w:proofErr w:type="spellEnd"/>
+      <w:r>
+        <w:rPr>
+          <w:rFonts w:ascii="Courier New" w:hAnsi="Courier New" w:cs="Courier New"/>
+        </w:rPr>
+        <w:t>;</w:t>
+      </w:r>
+    </w:p>
+    <w:p>
+      <w:pPr>
+        <w:pStyle w:val="PlainText"/>
+        <w:ind w:left="720"/>
+        <w:rPr>
+          <w:rFonts w:ascii="Courier New" w:hAnsi="Courier New" w:cs="Courier New"/>
+        </w:rPr>
+      </w:pPr>
+      <w:r>
+        <w:rPr>
+          <w:rFonts w:ascii="Courier New" w:hAnsi="Courier New" w:cs="Courier New"/>
+        </w:rPr>
+        <w:t xml:space="preserve">        for (int </w:t>
+      </w:r>
+      <w:proofErr w:type="spellStart"/>
+      <w:r>
+        <w:rPr>
+          <w:rFonts w:ascii="Courier New" w:hAnsi="Courier New" w:cs="Courier New"/>
+        </w:rPr>
+        <w:t>i</w:t>
+      </w:r>
+      <w:proofErr w:type="spellEnd"/>
+      <w:r>
+        <w:rPr>
+          <w:rFonts w:ascii="Courier New" w:hAnsi="Courier New" w:cs="Courier New"/>
+        </w:rPr>
+        <w:t xml:space="preserve">=1; </w:t>
+      </w:r>
+      <w:proofErr w:type="spellStart"/>
+      <w:r>
+        <w:rPr>
+          <w:rFonts w:ascii="Courier New" w:hAnsi="Courier New" w:cs="Courier New"/>
+        </w:rPr>
+        <w:t>i</w:t>
+      </w:r>
+      <w:proofErr w:type="spellEnd"/>
+      <w:r>
+        <w:rPr>
+          <w:rFonts w:ascii="Courier New" w:hAnsi="Courier New" w:cs="Courier New"/>
+        </w:rPr>
+        <w:t>&lt;n; ++</w:t>
+      </w:r>
+      <w:proofErr w:type="spellStart"/>
+      <w:proofErr w:type="gramStart"/>
+      <w:r>
+        <w:rPr>
+          <w:rFonts w:ascii="Courier New" w:hAnsi="Courier New" w:cs="Courier New"/>
+        </w:rPr>
+        <w:t>i</w:t>
+      </w:r>
+      <w:proofErr w:type="spellEnd"/>
+      <w:r>
+        <w:rPr>
+          <w:rFonts w:ascii="Courier New" w:hAnsi="Courier New" w:cs="Courier New"/>
+        </w:rPr>
+        <w:t>){</w:t>
+      </w:r>
+      <w:proofErr w:type="gramEnd"/>
+    </w:p>
+    <w:p>
+      <w:pPr>
+        <w:pStyle w:val="PlainText"/>
+        <w:ind w:left="720"/>
+        <w:rPr>
+          <w:rFonts w:ascii="Courier New" w:hAnsi="Courier New" w:cs="Courier New"/>
+        </w:rPr>
+      </w:pPr>
+      <w:r>
+        <w:rPr>
+          <w:rFonts w:ascii="Courier New" w:hAnsi="Courier New" w:cs="Courier New"/>
+        </w:rPr>
+        <w:t xml:space="preserve">            int key = </w:t>
+      </w:r>
+      <w:proofErr w:type="spellStart"/>
+      <w:r>
+        <w:rPr>
+          <w:rFonts w:ascii="Courier New" w:hAnsi="Courier New" w:cs="Courier New"/>
+        </w:rPr>
+        <w:t>arrList</w:t>
+      </w:r>
+      <w:proofErr w:type="spellEnd"/>
+      <w:r>
+        <w:rPr>
+          <w:rFonts w:ascii="Courier New" w:hAnsi="Courier New" w:cs="Courier New"/>
+        </w:rPr>
+        <w:t>[</w:t>
+      </w:r>
+      <w:proofErr w:type="spellStart"/>
+      <w:r>
+        <w:rPr>
+          <w:rFonts w:ascii="Courier New" w:hAnsi="Courier New" w:cs="Courier New"/>
+        </w:rPr>
+        <w:t>i</w:t>
+      </w:r>
+      <w:proofErr w:type="spellEnd"/>
+      <w:r>
+        <w:rPr>
+          <w:rFonts w:ascii="Courier New" w:hAnsi="Courier New" w:cs="Courier New"/>
+        </w:rPr>
+        <w:t>];</w:t>
+      </w:r>
+    </w:p>
+    <w:p>
+      <w:pPr>
+        <w:pStyle w:val="PlainText"/>
+        <w:ind w:left="720"/>
+        <w:rPr>
+          <w:rFonts w:ascii="Courier New" w:hAnsi="Courier New" w:cs="Courier New"/>
+        </w:rPr>
+      </w:pPr>
+      <w:r>
+        <w:rPr>
+          <w:rFonts w:ascii="Courier New" w:hAnsi="Courier New" w:cs="Courier New"/>
+        </w:rPr>
+        <w:t xml:space="preserve">            int j = i-1;</w:t>
+      </w:r>
+    </w:p>
+    <w:p>
+      <w:pPr>
+        <w:pStyle w:val="PlainText"/>
+        <w:ind w:left="720"/>
+        <w:rPr>
+          <w:rFonts w:ascii="Courier New" w:hAnsi="Courier New" w:cs="Courier New"/>
+        </w:rPr>
+      </w:pPr>
+    </w:p>
+    <w:p>
+      <w:pPr>
+        <w:pStyle w:val="PlainText"/>
+        <w:ind w:left="720"/>
+        <w:rPr>
+          <w:rFonts w:ascii="Courier New" w:hAnsi="Courier New" w:cs="Courier New"/>
+        </w:rPr>
+      </w:pPr>
+      <w:r>
+        <w:rPr>
+          <w:rFonts w:ascii="Courier New" w:hAnsi="Courier New" w:cs="Courier New"/>
+        </w:rPr>
+        <w:t xml:space="preserve">            while (j&gt;=0 &amp;&amp; </w:t>
+      </w:r>
+      <w:proofErr w:type="spellStart"/>
+      <w:r>
+        <w:rPr>
+          <w:rFonts w:ascii="Courier New" w:hAnsi="Courier New" w:cs="Courier New"/>
+        </w:rPr>
+        <w:t>arrList</w:t>
+      </w:r>
+      <w:proofErr w:type="spellEnd"/>
+      <w:r>
+        <w:rPr>
+          <w:rFonts w:ascii="Courier New" w:hAnsi="Courier New" w:cs="Courier New"/>
+        </w:rPr>
+        <w:t xml:space="preserve">[j] &gt; </w:t>
+      </w:r>
+      <w:proofErr w:type="gramStart"/>
+      <w:r>
+        <w:rPr>
+          <w:rFonts w:ascii="Courier New" w:hAnsi="Courier New" w:cs="Courier New"/>
+        </w:rPr>
+        <w:t>key){</w:t>
+      </w:r>
+      <w:proofErr w:type="gramEnd"/>
+    </w:p>
+    <w:p>
+      <w:pPr>
+        <w:pStyle w:val="PlainText"/>
+        <w:ind w:left="720"/>
+        <w:rPr>
+          <w:rFonts w:ascii="Courier New" w:hAnsi="Courier New" w:cs="Courier New"/>
+        </w:rPr>
+      </w:pPr>
+      <w:r>
+        <w:rPr>
+          <w:rFonts w:ascii="Courier New" w:hAnsi="Courier New" w:cs="Courier New"/>
+        </w:rPr>
+        <w:t xml:space="preserve">                </w:t>
+      </w:r>
+      <w:proofErr w:type="spellStart"/>
+      <w:r>
+        <w:rPr>
+          <w:rFonts w:ascii="Courier New" w:hAnsi="Courier New" w:cs="Courier New"/>
+        </w:rPr>
+        <w:t>arrList</w:t>
+      </w:r>
+      <w:proofErr w:type="spellEnd"/>
+      <w:r>
+        <w:rPr>
+          <w:rFonts w:ascii="Courier New" w:hAnsi="Courier New" w:cs="Courier New"/>
+        </w:rPr>
+        <w:t xml:space="preserve">[j+1] = </w:t>
+      </w:r>
+      <w:proofErr w:type="spellStart"/>
+      <w:r>
+        <w:rPr>
+          <w:rFonts w:ascii="Courier New" w:hAnsi="Courier New" w:cs="Courier New"/>
+        </w:rPr>
+        <w:t>arrList</w:t>
+      </w:r>
+      <w:proofErr w:type="spellEnd"/>
+      <w:r>
+        <w:rPr>
+          <w:rFonts w:ascii="Courier New" w:hAnsi="Courier New" w:cs="Courier New"/>
+        </w:rPr>
+        <w:t>[j];</w:t>
+      </w:r>
+    </w:p>
+    <w:p>
+      <w:pPr>
+        <w:pStyle w:val="PlainText"/>
+        <w:ind w:left="720"/>
+        <w:rPr>
+          <w:rFonts w:ascii="Courier New" w:hAnsi="Courier New" w:cs="Courier New"/>
+        </w:rPr>
+      </w:pPr>
+      <w:r>
+        <w:rPr>
+          <w:rFonts w:ascii="Courier New" w:hAnsi="Courier New" w:cs="Courier New"/>
+        </w:rPr>
+        <w:t xml:space="preserve">                j = j-1;</w:t>
+      </w:r>
+    </w:p>
+    <w:p>
+      <w:pPr>
+        <w:pStyle w:val="PlainText"/>
+        <w:ind w:left="720"/>
+        <w:rPr>
+          <w:rFonts w:ascii="Courier New" w:hAnsi="Courier New" w:cs="Courier New"/>
+        </w:rPr>
+      </w:pPr>
+      <w:r>
+        <w:rPr>
+          <w:rFonts w:ascii="Courier New" w:hAnsi="Courier New" w:cs="Courier New"/>
+        </w:rPr>
+        <w:t xml:space="preserve">            }</w:t>
+      </w:r>
+    </w:p>
+    <w:p>
+      <w:pPr>
+        <w:pStyle w:val="PlainText"/>
+        <w:ind w:left="720"/>
+        <w:rPr>
+          <w:rFonts w:ascii="Courier New" w:hAnsi="Courier New" w:cs="Courier New"/>
+        </w:rPr>
+      </w:pPr>
+      <w:r>
+        <w:rPr>
+          <w:rFonts w:ascii="Courier New" w:hAnsi="Courier New" w:cs="Courier New"/>
+        </w:rPr>
+        <w:t xml:space="preserve">            </w:t>
+      </w:r>
+      <w:proofErr w:type="spellStart"/>
+      <w:r>
+        <w:rPr>
+          <w:rFonts w:ascii="Courier New" w:hAnsi="Courier New" w:cs="Courier New"/>
+        </w:rPr>
+        <w:t>arrList</w:t>
+      </w:r>
+      <w:proofErr w:type="spellEnd"/>
+      <w:r>
+        <w:rPr>
+          <w:rFonts w:ascii="Courier New" w:hAnsi="Courier New" w:cs="Courier New"/>
+        </w:rPr>
+        <w:t>[j+1] = key;</w:t>
+      </w:r>
+    </w:p>
+    <w:p>
+      <w:pPr>
+        <w:pStyle w:val="PlainText"/>
+        <w:ind w:left="720"/>
+        <w:rPr>
+          <w:rFonts w:ascii="Courier New" w:hAnsi="Courier New" w:cs="Courier New"/>
+        </w:rPr>
+      </w:pPr>
+      <w:r>
+        <w:rPr>
+          <w:rFonts w:ascii="Courier New" w:hAnsi="Courier New" w:cs="Courier New"/>
+        </w:rPr>
+        <w:t xml:space="preserve">        }</w:t>
+      </w:r>
+    </w:p>
+    <w:p>
+      <w:pPr>
+        <w:pStyle w:val="PlainText"/>
+        <w:ind w:left="720"/>
+        <w:rPr>
+          <w:rFonts w:ascii="Courier New" w:hAnsi="Courier New" w:cs="Courier New"/>
+        </w:rPr>
+      </w:pPr>
+      <w:r>
+        <w:rPr>
+          <w:rFonts w:ascii="Courier New" w:hAnsi="Courier New" w:cs="Courier New"/>
+        </w:rPr>
+        <w:t xml:space="preserve">    }</w:t>
+      </w:r>
+    </w:p>
+    <w:p>
+      <w:pPr>
+        <w:pStyle w:val="PlainText"/>
+        <w:ind w:left="720"/>
+        <w:rPr>
+          <w:rFonts w:ascii="Courier New" w:hAnsi="Courier New" w:cs="Courier New"/>
+        </w:rPr>
+      </w:pPr>
+    </w:p>
+    <w:p>
+      <w:pPr>
+        <w:pStyle w:val="PlainText"/>
+        <w:ind w:left="720"/>
+        <w:rPr>
+          <w:rFonts w:ascii="Courier New" w:hAnsi="Courier New" w:cs="Courier New"/>
+        </w:rPr>
+      </w:pPr>
+      <w:r>
+        <w:rPr>
+          <w:rFonts w:ascii="Courier New" w:hAnsi="Courier New" w:cs="Courier New"/>
+        </w:rPr>
+        <w:t xml:space="preserve">    static void </w:t>
+      </w:r>
+      <w:proofErr w:type="spellStart"/>
+      <w:proofErr w:type="gramStart"/>
+      <w:r>
+        <w:rPr>
+          <w:rFonts w:ascii="Courier New" w:hAnsi="Courier New" w:cs="Courier New"/>
+        </w:rPr>
+        <w:t>printArray</w:t>
+      </w:r>
+      <w:proofErr w:type="spellEnd"/>
+      <w:r>
+        <w:rPr>
+          <w:rFonts w:ascii="Courier New" w:hAnsi="Courier New" w:cs="Courier New"/>
+        </w:rPr>
+        <w:t>(</w:t>
+      </w:r>
+      <w:proofErr w:type="gramEnd"/>
+      <w:r>
+        <w:rPr>
+          <w:rFonts w:ascii="Courier New" w:hAnsi="Courier New" w:cs="Courier New"/>
+        </w:rPr>
+        <w:t xml:space="preserve">int </w:t>
+      </w:r>
+      <w:proofErr w:type="spellStart"/>
+      <w:r>
+        <w:rPr>
+          <w:rFonts w:ascii="Courier New" w:hAnsi="Courier New" w:cs="Courier New"/>
+        </w:rPr>
+        <w:t>arrList</w:t>
+      </w:r>
+      <w:proofErr w:type="spellEnd"/>
+      <w:r>
+        <w:rPr>
+          <w:rFonts w:ascii="Courier New" w:hAnsi="Courier New" w:cs="Courier New"/>
+        </w:rPr>
+        <w:t>[]){</w:t>
+      </w:r>
+    </w:p>
+    <w:p>
+      <w:pPr>
+        <w:pStyle w:val="PlainText"/>
+        <w:ind w:left="720"/>
+        <w:rPr>
+          <w:rFonts w:ascii="Courier New" w:hAnsi="Courier New" w:cs="Courier New"/>
+        </w:rPr>
+      </w:pPr>
+      <w:r>
+        <w:rPr>
+          <w:rFonts w:ascii="Courier New" w:hAnsi="Courier New" w:cs="Courier New"/>
+        </w:rPr>
+        <w:t xml:space="preserve">        int n = </w:t>
+      </w:r>
+      <w:proofErr w:type="spellStart"/>
+      <w:r>
+        <w:rPr>
+          <w:rFonts w:ascii="Courier New" w:hAnsi="Courier New" w:cs="Courier New"/>
+        </w:rPr>
+        <w:t>arrList.length</w:t>
+      </w:r>
+      <w:proofErr w:type="spellEnd"/>
+      <w:r>
+        <w:rPr>
+          <w:rFonts w:ascii="Courier New" w:hAnsi="Courier New" w:cs="Courier New"/>
+        </w:rPr>
+        <w:t>;</w:t>
+      </w:r>
+    </w:p>
+    <w:p>
+      <w:pPr>
+        <w:pStyle w:val="PlainText"/>
+        <w:ind w:left="720"/>
+        <w:rPr>
+          <w:rFonts w:ascii="Courier New" w:hAnsi="Courier New" w:cs="Courier New"/>
+        </w:rPr>
+      </w:pPr>
+      <w:r>
+        <w:rPr>
+          <w:rFonts w:ascii="Courier New" w:hAnsi="Courier New" w:cs="Courier New"/>
+        </w:rPr>
+        <w:t xml:space="preserve">        for (int </w:t>
+      </w:r>
+      <w:proofErr w:type="spellStart"/>
+      <w:r>
+        <w:rPr>
+          <w:rFonts w:ascii="Courier New" w:hAnsi="Courier New" w:cs="Courier New"/>
+        </w:rPr>
+        <w:t>i</w:t>
+      </w:r>
+      <w:proofErr w:type="spellEnd"/>
+      <w:r>
+        <w:rPr>
+          <w:rFonts w:ascii="Courier New" w:hAnsi="Courier New" w:cs="Courier New"/>
+        </w:rPr>
+        <w:t xml:space="preserve">=0; </w:t>
+      </w:r>
+      <w:proofErr w:type="spellStart"/>
+      <w:r>
+        <w:rPr>
+          <w:rFonts w:ascii="Courier New" w:hAnsi="Courier New" w:cs="Courier New"/>
+        </w:rPr>
+        <w:t>i</w:t>
+      </w:r>
+      <w:proofErr w:type="spellEnd"/>
+      <w:r>
+        <w:rPr>
+          <w:rFonts w:ascii="Courier New" w:hAnsi="Courier New" w:cs="Courier New"/>
+        </w:rPr>
+        <w:t>&lt;n; ++</w:t>
+      </w:r>
+      <w:proofErr w:type="spellStart"/>
+      <w:r>
+        <w:rPr>
+          <w:rFonts w:ascii="Courier New" w:hAnsi="Courier New" w:cs="Courier New"/>
+        </w:rPr>
+        <w:t>i</w:t>
+      </w:r>
+      <w:proofErr w:type="spellEnd"/>
+      <w:r>
+        <w:rPr>
+          <w:rFonts w:ascii="Courier New" w:hAnsi="Courier New" w:cs="Courier New"/>
+        </w:rPr>
+        <w:t>)</w:t>
+      </w:r>
+    </w:p>
+    <w:p>
+      <w:pPr>
+        <w:pStyle w:val="PlainText"/>
+        <w:ind w:left="720"/>
+        <w:rPr>
+          <w:rFonts w:ascii="Courier New" w:hAnsi="Courier New" w:cs="Courier New"/>
+        </w:rPr>
+      </w:pPr>
+      <w:r>
+        <w:rPr>
+          <w:rFonts w:ascii="Courier New" w:hAnsi="Courier New" w:cs="Courier New"/>
+        </w:rPr>
+        <w:t xml:space="preserve">            </w:t>
+      </w:r>
+      <w:proofErr w:type="spellStart"/>
+      <w:r>
+        <w:rPr>
+          <w:rFonts w:ascii="Courier New" w:hAnsi="Courier New" w:cs="Courier New"/>
+        </w:rPr>
+        <w:t>System.out.print</w:t>
+      </w:r>
+      <w:proofErr w:type="spellEnd"/>
+      <w:r>
+        <w:rPr>
+          <w:rFonts w:ascii="Courier New" w:hAnsi="Courier New" w:cs="Courier New"/>
+        </w:rPr>
+        <w:t>(</w:t>
+      </w:r>
+      <w:proofErr w:type="spellStart"/>
+      <w:r>
+        <w:rPr>
+          <w:rFonts w:ascii="Courier New" w:hAnsi="Courier New" w:cs="Courier New"/>
+        </w:rPr>
+        <w:t>arrList</w:t>
+      </w:r>
+      <w:proofErr w:type="spellEnd"/>
+      <w:r>
+        <w:rPr>
+          <w:rFonts w:ascii="Courier New" w:hAnsi="Courier New" w:cs="Courier New"/>
+        </w:rPr>
+        <w:t>[</w:t>
+      </w:r>
+      <w:proofErr w:type="spellStart"/>
+      <w:r>
+        <w:rPr>
+          <w:rFonts w:ascii="Courier New" w:hAnsi="Courier New" w:cs="Courier New"/>
+        </w:rPr>
+        <w:t>i</w:t>
+      </w:r>
+      <w:proofErr w:type="spellEnd"/>
+      <w:r>
+        <w:rPr>
+          <w:rFonts w:ascii="Courier New" w:hAnsi="Courier New" w:cs="Courier New"/>
+        </w:rPr>
+        <w:t>] + " ");</w:t>
+      </w:r>
+    </w:p>
+    <w:p>
+      <w:pPr>
+        <w:pStyle w:val="PlainText"/>
+        <w:ind w:left="720"/>
+        <w:rPr>
+          <w:rFonts w:ascii="Courier New" w:hAnsi="Courier New" w:cs="Courier New"/>
+        </w:rPr>
+      </w:pPr>
+      <w:r>
+        <w:rPr>
+          <w:rFonts w:ascii="Courier New" w:hAnsi="Courier New" w:cs="Courier New"/>
+        </w:rPr>
+        <w:t xml:space="preserve">        </w:t>
+      </w:r>
+      <w:proofErr w:type="spellStart"/>
+      <w:r>
+        <w:rPr>
+          <w:rFonts w:ascii="Courier New" w:hAnsi="Courier New" w:cs="Courier New"/>
+        </w:rPr>
+        <w:t>System.out.println</w:t>
+      </w:r>
+      <w:proofErr w:type="spellEnd"/>
+      <w:r>
+        <w:rPr>
+          <w:rFonts w:ascii="Courier New" w:hAnsi="Courier New" w:cs="Courier New"/>
+        </w:rPr>
+        <w:t>();</w:t>
+      </w:r>
+    </w:p>
+    <w:p>
+      <w:pPr>
+        <w:pStyle w:val="PlainText"/>
+        <w:ind w:left="720"/>
+        <w:rPr>
+          <w:rFonts w:ascii="Courier New" w:hAnsi="Courier New" w:cs="Courier New"/>
+        </w:rPr>
+      </w:pPr>
+      <w:r>
+        <w:rPr>
+          <w:rFonts w:ascii="Courier New" w:hAnsi="Courier New" w:cs="Courier New"/>
+        </w:rPr>
+        <w:t xml:space="preserve">    }</w:t>
+      </w:r>
+    </w:p>
+    <w:p>
+      <w:pPr>
+        <w:pStyle w:val="PlainText"/>
+        <w:ind w:left="720"/>
+        <w:rPr>
+          <w:rFonts w:ascii="Courier New" w:hAnsi="Courier New" w:cs="Courier New"/>
+        </w:rPr>
+      </w:pPr>
+    </w:p>
+    <w:p>
+      <w:pPr>
+        <w:pStyle w:val="PlainText"/>
+        <w:ind w:left="720"/>
+        <w:rPr>
+          <w:rFonts w:ascii="Courier New" w:hAnsi="Courier New" w:cs="Courier New"/>
+        </w:rPr>
+      </w:pPr>
+      <w:r>
+        <w:rPr>
+          <w:rFonts w:ascii="Courier New" w:hAnsi="Courier New" w:cs="Courier New"/>
+        </w:rPr>
+        <w:t xml:space="preserve">    public static void </w:t>
+      </w:r>
+      <w:proofErr w:type="gramStart"/>
+      <w:r>
+        <w:rPr>
+          <w:rFonts w:ascii="Courier New" w:hAnsi="Courier New" w:cs="Courier New"/>
+        </w:rPr>
+        <w:t>main(</w:t>
+      </w:r>
+      <w:proofErr w:type="gramEnd"/>
+      <w:r>
+        <w:rPr>
+          <w:rFonts w:ascii="Courier New" w:hAnsi="Courier New" w:cs="Courier New"/>
+        </w:rPr>
+        <w:t xml:space="preserve">String </w:t>
+      </w:r>
+      <w:proofErr w:type="spellStart"/>
+      <w:r>
+        <w:rPr>
+          <w:rFonts w:ascii="Courier New" w:hAnsi="Courier New" w:cs="Courier New"/>
+        </w:rPr>
+        <w:t>args</w:t>
+      </w:r>
+      <w:proofErr w:type="spellEnd"/>
+      <w:r>
+        <w:rPr>
+          <w:rFonts w:ascii="Courier New" w:hAnsi="Courier New" w:cs="Courier New"/>
+        </w:rPr>
+        <w:t>[]){</w:t>
+      </w:r>
+    </w:p>
+    <w:p>
+      <w:pPr>
+        <w:pStyle w:val="PlainText"/>
+        <w:ind w:left="720"/>
+        <w:rPr>
+          <w:rFonts w:ascii="Courier New" w:hAnsi="Courier New" w:cs="Courier New"/>
+        </w:rPr>
+      </w:pPr>
+      <w:r>
+        <w:rPr>
+          <w:rFonts w:ascii="Courier New" w:hAnsi="Courier New" w:cs="Courier New"/>
+        </w:rPr>
+        <w:t xml:space="preserve">        int </w:t>
+      </w:r>
+      <w:proofErr w:type="spellStart"/>
+      <w:proofErr w:type="gramStart"/>
+      <w:r>
+        <w:rPr>
+          <w:rFonts w:ascii="Courier New" w:hAnsi="Courier New" w:cs="Courier New"/>
+        </w:rPr>
+        <w:t>arrList</w:t>
+      </w:r>
+      <w:proofErr w:type="spellEnd"/>
+      <w:r>
+        <w:rPr>
+          <w:rFonts w:ascii="Courier New" w:hAnsi="Courier New" w:cs="Courier New"/>
+        </w:rPr>
+        <w:t>[</w:t>
+      </w:r>
+      <w:proofErr w:type="gramEnd"/>
+      <w:r>
+        <w:rPr>
+          <w:rFonts w:ascii="Courier New" w:hAnsi="Courier New" w:cs="Courier New"/>
+        </w:rPr>
+        <w:t>] = {36, 26, 10, 15, 19, 76, 69, 42, 105,27, 57};</w:t>
+      </w:r>
+    </w:p>
+    <w:p>
+      <w:pPr>
+        <w:pStyle w:val="PlainText"/>
+        <w:ind w:left="720"/>
+        <w:rPr>
+          <w:rFonts w:ascii="Courier New" w:hAnsi="Courier New" w:cs="Courier New"/>
+        </w:rPr>
+      </w:pPr>
+      <w:r>
+        <w:rPr>
+          <w:rFonts w:ascii="Courier New" w:hAnsi="Courier New" w:cs="Courier New"/>
+        </w:rPr>
+        <w:t xml:space="preserve">        Lec2Act1A </w:t>
+      </w:r>
+      <w:proofErr w:type="spellStart"/>
+      <w:r>
+        <w:rPr>
+          <w:rFonts w:ascii="Courier New" w:hAnsi="Courier New" w:cs="Courier New"/>
+        </w:rPr>
+        <w:t>ob</w:t>
+      </w:r>
+      <w:proofErr w:type="spellEnd"/>
+      <w:r>
+        <w:rPr>
+          <w:rFonts w:ascii="Courier New" w:hAnsi="Courier New" w:cs="Courier New"/>
+        </w:rPr>
+        <w:t xml:space="preserve"> = new Lec2Act1</w:t>
+      </w:r>
+      <w:proofErr w:type="gramStart"/>
+      <w:r>
+        <w:rPr>
+          <w:rFonts w:ascii="Courier New" w:hAnsi="Courier New" w:cs="Courier New"/>
+        </w:rPr>
+        <w:t>A(</w:t>
+      </w:r>
+      <w:proofErr w:type="gramEnd"/>
+      <w:r>
+        <w:rPr>
+          <w:rFonts w:ascii="Courier New" w:hAnsi="Courier New" w:cs="Courier New"/>
+        </w:rPr>
+        <w:t>);</w:t>
+      </w:r>
+    </w:p>
+    <w:p>
+      <w:pPr>
+        <w:pStyle w:val="PlainText"/>
+        <w:ind w:left="720"/>
+        <w:rPr>
+          <w:rFonts w:ascii="Courier New" w:hAnsi="Courier New" w:cs="Courier New"/>
+        </w:rPr>
+      </w:pPr>
+      <w:r>
+        <w:rPr>
+          <w:rFonts w:ascii="Courier New" w:hAnsi="Courier New" w:cs="Courier New"/>
+        </w:rPr>
+        <w:t xml:space="preserve">        </w:t>
+      </w:r>
+      <w:proofErr w:type="spellStart"/>
+      <w:proofErr w:type="gramStart"/>
+      <w:r>
+        <w:rPr>
+          <w:rFonts w:ascii="Courier New" w:hAnsi="Courier New" w:cs="Courier New"/>
+        </w:rPr>
+        <w:t>ob.sort</w:t>
+      </w:r>
+      <w:proofErr w:type="spellEnd"/>
+      <w:proofErr w:type="gramEnd"/>
+      <w:r>
+        <w:rPr>
+          <w:rFonts w:ascii="Courier New" w:hAnsi="Courier New" w:cs="Courier New"/>
+        </w:rPr>
+        <w:t>(</w:t>
+      </w:r>
+      <w:proofErr w:type="spellStart"/>
+      <w:r>
+        <w:rPr>
+          <w:rFonts w:ascii="Courier New" w:hAnsi="Courier New" w:cs="Courier New"/>
+        </w:rPr>
+        <w:t>arrList</w:t>
+      </w:r>
+      <w:proofErr w:type="spellEnd"/>
+      <w:r>
+        <w:rPr>
+          <w:rFonts w:ascii="Courier New" w:hAnsi="Courier New" w:cs="Courier New"/>
+        </w:rPr>
+        <w:t>);</w:t>
+      </w:r>
+    </w:p>
+    <w:p>
+      <w:pPr>
+        <w:pStyle w:val="PlainText"/>
+        <w:ind w:left="720"/>
+        <w:rPr>
+          <w:rFonts w:ascii="Courier New" w:hAnsi="Courier New" w:cs="Courier New"/>
+        </w:rPr>
+      </w:pPr>
+    </w:p>
+    <w:p>
+      <w:pPr>
+        <w:pStyle w:val="PlainText"/>
+        <w:ind w:left="720"/>
+        <w:rPr>
+          <w:rFonts w:ascii="Courier New" w:hAnsi="Courier New" w:cs="Courier New"/>
+        </w:rPr>
+      </w:pPr>
+      <w:r>
+        <w:rPr>
+          <w:rFonts w:ascii="Courier New" w:hAnsi="Courier New" w:cs="Courier New"/>
+        </w:rPr>
+        <w:t xml:space="preserve">        </w:t>
+      </w:r>
+      <w:proofErr w:type="spellStart"/>
+      <w:r>
+        <w:rPr>
+          <w:rFonts w:ascii="Courier New" w:hAnsi="Courier New" w:cs="Courier New"/>
+        </w:rPr>
+        <w:t>printArray</w:t>
+      </w:r>
+      <w:proofErr w:type="spellEnd"/>
+      <w:r>
+        <w:rPr>
+          <w:rFonts w:ascii="Courier New" w:hAnsi="Courier New" w:cs="Courier New"/>
+        </w:rPr>
+        <w:t>(</w:t>
+      </w:r>
+      <w:proofErr w:type="spellStart"/>
+      <w:r>
+        <w:rPr>
+          <w:rFonts w:ascii="Courier New" w:hAnsi="Courier New" w:cs="Courier New"/>
+        </w:rPr>
+        <w:t>arrList</w:t>
+      </w:r>
+      <w:proofErr w:type="spellEnd"/>
+      <w:r>
+        <w:rPr>
+          <w:rFonts w:ascii="Courier New" w:hAnsi="Courier New" w:cs="Courier New"/>
+        </w:rPr>
+        <w:t>);</w:t>
+      </w:r>
+    </w:p>
+    <w:p>
+      <w:pPr>
+        <w:pStyle w:val="PlainText"/>
+        <w:ind w:left="720"/>
+        <w:rPr>
+          <w:rFonts w:ascii="Courier New" w:hAnsi="Courier New" w:cs="Courier New"/>
+        </w:rPr>
+      </w:pPr>
+      <w:r>
+        <w:rPr>
+          <w:rFonts w:ascii="Courier New" w:hAnsi="Courier New" w:cs="Courier New"/>
+        </w:rPr>
+        <w:t xml:space="preserve">    }</w:t>
+      </w:r>
+    </w:p>
+    <w:p>
+      <w:pPr>
+        <w:pStyle w:val="PlainText"/>
+        <w:ind w:left="720"/>
+        <w:rPr>
+          <w:rFonts w:ascii="Courier New" w:hAnsi="Courier New" w:cs="Courier New"/>
+        </w:rPr>
+      </w:pPr>
+      <w:r>
+        <w:rPr>
+          <w:rFonts w:ascii="Courier New" w:hAnsi="Courier New" w:cs="Courier New"/>
+        </w:rPr>
+        <w:t>}</w:t>
+      </w:r>
+    </w:p>
+    <w:p>
+      <w:pPr>
+        <w:pStyle w:val="PlainText"/>
+        <w:ind w:left="720"/>
+        <w:rPr>
+          <w:rFonts w:ascii="Courier New" w:hAnsi="Courier New" w:cs="Courier New"/>
+        </w:rPr>
+      </w:pPr>
+      <w:r>
+        <w:rPr>
+          <w:rFonts w:ascii="Courier New" w:hAnsi="Courier New" w:cs="Courier New"/>
+          <w:noProof/>
+        </w:rPr>
+        <w:drawing>
+          <wp:inline distT="0" distB="0" distL="0" distR="0" wp14:anchorId="26B0083F" wp14:editId="51B95F33">
+            <wp:extent cx="4389755" cy="1075335"/>
+            <wp:effectExtent l="0" t="0" r="0" b="0"/>
+            <wp:docPr id="2" name="Picture 2"/>
+            <wp:cNvGraphicFramePr>
+              <a:graphicFrameLocks xmlns:a="http://schemas.openxmlformats.org/drawingml/2006/main" noChangeAspect="1"/>
+            </wp:cNvGraphicFramePr>
+            <a:graphic xmlns:a="http://schemas.openxmlformats.org/drawingml/2006/main">
+              <a:graphicData uri="http://schemas.openxmlformats.org/drawingml/2006/picture">
+                <pic:pic xmlns:pic="http://schemas.openxmlformats.org/drawingml/2006/picture">
+                  <pic:nvPicPr>
+                    <pic:cNvPr id="2" name="E588B56.tmp"/>
+                    <pic:cNvPicPr/>
+                  </pic:nvPicPr>
+                  <pic:blipFill>
+                    <a:blip r:embed="rId5">
+                      <a:extLst>
+                        <a:ext uri="{28A0092B-C50C-407E-A947-70E740481C1C}">
+                          <a14:useLocalDpi xmlns:a14="http://schemas.microsoft.com/office/drawing/2010/main" val="0"/>
+                        </a:ext>
+                      </a:extLst>
+                    </a:blip>
+                    <a:stretch>
+                      <a:fillRect/>
+                    </a:stretch>
+                  </pic:blipFill>
+                  <pic:spPr>
+                    <a:xfrm>
+                      <a:off x="0" y="0"/>
+                      <a:ext cx="5262871" cy="1289218"/>
+                    </a:xfrm>
+                    <a:prstGeom prst="rect">
+                      <a:avLst/>
+                    </a:prstGeom>
+                  </pic:spPr>
+                </pic:pic>
+              </a:graphicData>
+            </a:graphic>
+          </wp:inline>
+        </w:drawing>
+      </w:r>
+    </w:p>
+    <w:p>
+      <w:pPr>
+        <w:pStyle w:val="p1"/>
+        <w:ind w:left="1080"/>
         <w:rPr>
           <w:sz w:val="24"/>
           <w:szCs w:val="24"/>
@@ -315,28 +1268,791 @@
           <w:sz w:val="24"/>
           <w:szCs w:val="24"/>
         </w:rPr>
-        <w:t xml:space="preserve">based on the </w:t>
-      </w:r>
-      <w:r>
-        <w:rPr>
-          <w:sz w:val="24"/>
-          <w:szCs w:val="24"/>
-        </w:rPr>
-        <w:t>binary search</w:t>
-      </w:r>
-      <w:r>
-        <w:rPr>
-          <w:sz w:val="24"/>
-          <w:szCs w:val="24"/>
-        </w:rPr>
-        <w:t xml:space="preserve"> approach in slide 34</w:t>
-      </w:r>
-      <w:r>
-        <w:rPr>
-          <w:sz w:val="24"/>
-          <w:szCs w:val="24"/>
-        </w:rPr>
-        <w:t xml:space="preserve">. </w:t>
+        <w:t xml:space="preserve">based on the binary search approach in slide 34. </w:t>
+      </w:r>
+    </w:p>
+    <w:p>
+      <w:pPr>
+        <w:pStyle w:val="PlainText"/>
+        <w:ind w:left="720"/>
+        <w:rPr>
+          <w:rFonts w:ascii="Courier New" w:hAnsi="Courier New" w:cs="Courier New"/>
+        </w:rPr>
+      </w:pPr>
+      <w:r>
+        <w:rPr>
+          <w:rFonts w:ascii="Courier New" w:hAnsi="Courier New" w:cs="Courier New"/>
+        </w:rPr>
+        <w:t xml:space="preserve">import </w:t>
+      </w:r>
+      <w:proofErr w:type="spellStart"/>
+      <w:proofErr w:type="gramStart"/>
+      <w:r>
+        <w:rPr>
+          <w:rFonts w:ascii="Courier New" w:hAnsi="Courier New" w:cs="Courier New"/>
+        </w:rPr>
+        <w:t>java.util</w:t>
+      </w:r>
+      <w:proofErr w:type="gramEnd"/>
+      <w:r>
+        <w:rPr>
+          <w:rFonts w:ascii="Courier New" w:hAnsi="Courier New" w:cs="Courier New"/>
+        </w:rPr>
+        <w:t>.Arrays</w:t>
+      </w:r>
+      <w:proofErr w:type="spellEnd"/>
+      <w:r>
+        <w:rPr>
+          <w:rFonts w:ascii="Courier New" w:hAnsi="Courier New" w:cs="Courier New"/>
+        </w:rPr>
+        <w:t>;</w:t>
+      </w:r>
+    </w:p>
+    <w:p>
+      <w:pPr>
+        <w:pStyle w:val="PlainText"/>
+        <w:ind w:left="720"/>
+        <w:rPr>
+          <w:rFonts w:ascii="Courier New" w:hAnsi="Courier New" w:cs="Courier New"/>
+        </w:rPr>
+      </w:pPr>
+    </w:p>
+    <w:p>
+      <w:pPr>
+        <w:pStyle w:val="PlainText"/>
+        <w:ind w:left="720"/>
+        <w:rPr>
+          <w:rFonts w:ascii="Courier New" w:hAnsi="Courier New" w:cs="Courier New"/>
+        </w:rPr>
+      </w:pPr>
+      <w:r>
+        <w:rPr>
+          <w:rFonts w:ascii="Courier New" w:hAnsi="Courier New" w:cs="Courier New"/>
+        </w:rPr>
+        <w:t>class Lec2Act1B {</w:t>
+      </w:r>
+    </w:p>
+    <w:p>
+      <w:pPr>
+        <w:pStyle w:val="PlainText"/>
+        <w:ind w:left="720"/>
+        <w:rPr>
+          <w:rFonts w:ascii="Courier New" w:hAnsi="Courier New" w:cs="Courier New"/>
+        </w:rPr>
+      </w:pPr>
+      <w:r>
+        <w:rPr>
+          <w:rFonts w:ascii="Courier New" w:hAnsi="Courier New" w:cs="Courier New"/>
+        </w:rPr>
+        <w:t xml:space="preserve">    public static void </w:t>
+      </w:r>
+      <w:proofErr w:type="gramStart"/>
+      <w:r>
+        <w:rPr>
+          <w:rFonts w:ascii="Courier New" w:hAnsi="Courier New" w:cs="Courier New"/>
+        </w:rPr>
+        <w:t>main(</w:t>
+      </w:r>
+      <w:proofErr w:type="gramEnd"/>
+      <w:r>
+        <w:rPr>
+          <w:rFonts w:ascii="Courier New" w:hAnsi="Courier New" w:cs="Courier New"/>
+        </w:rPr>
+        <w:t xml:space="preserve">String[] </w:t>
+      </w:r>
+      <w:proofErr w:type="spellStart"/>
+      <w:r>
+        <w:rPr>
+          <w:rFonts w:ascii="Courier New" w:hAnsi="Courier New" w:cs="Courier New"/>
+        </w:rPr>
+        <w:t>args</w:t>
+      </w:r>
+      <w:proofErr w:type="spellEnd"/>
+      <w:r>
+        <w:rPr>
+          <w:rFonts w:ascii="Courier New" w:hAnsi="Courier New" w:cs="Courier New"/>
+        </w:rPr>
+        <w:t>) {</w:t>
+      </w:r>
+    </w:p>
+    <w:p>
+      <w:pPr>
+        <w:pStyle w:val="PlainText"/>
+        <w:ind w:left="720"/>
+        <w:rPr>
+          <w:rFonts w:ascii="Courier New" w:hAnsi="Courier New" w:cs="Courier New"/>
+        </w:rPr>
+      </w:pPr>
+      <w:r>
+        <w:rPr>
+          <w:rFonts w:ascii="Courier New" w:hAnsi="Courier New" w:cs="Courier New"/>
+        </w:rPr>
+        <w:t xml:space="preserve">        final </w:t>
+      </w:r>
+      <w:proofErr w:type="gramStart"/>
+      <w:r>
+        <w:rPr>
+          <w:rFonts w:ascii="Courier New" w:hAnsi="Courier New" w:cs="Courier New"/>
+        </w:rPr>
+        <w:t>int[</w:t>
+      </w:r>
+      <w:proofErr w:type="gramEnd"/>
+      <w:r>
+        <w:rPr>
+          <w:rFonts w:ascii="Courier New" w:hAnsi="Courier New" w:cs="Courier New"/>
+        </w:rPr>
+        <w:t xml:space="preserve">] </w:t>
+      </w:r>
+      <w:proofErr w:type="spellStart"/>
+      <w:r>
+        <w:rPr>
+          <w:rFonts w:ascii="Courier New" w:hAnsi="Courier New" w:cs="Courier New"/>
+        </w:rPr>
+        <w:t>arr</w:t>
+      </w:r>
+      <w:r>
+        <w:rPr>
+          <w:rFonts w:ascii="Courier New" w:hAnsi="Courier New" w:cs="Courier New"/>
+        </w:rPr>
+        <w:t>List</w:t>
+      </w:r>
+      <w:proofErr w:type="spellEnd"/>
+      <w:r>
+        <w:rPr>
+          <w:rFonts w:ascii="Courier New" w:hAnsi="Courier New" w:cs="Courier New"/>
+        </w:rPr>
+        <w:t xml:space="preserve"> = {36, 26, 10, 15, 19, 76, 69, 42, 105,27, 57};</w:t>
+      </w:r>
+    </w:p>
+    <w:p>
+      <w:pPr>
+        <w:pStyle w:val="PlainText"/>
+        <w:ind w:left="720"/>
+        <w:rPr>
+          <w:rFonts w:ascii="Courier New" w:hAnsi="Courier New" w:cs="Courier New"/>
+        </w:rPr>
+      </w:pPr>
+    </w:p>
+    <w:p>
+      <w:pPr>
+        <w:pStyle w:val="PlainText"/>
+        <w:ind w:left="720"/>
+        <w:rPr>
+          <w:rFonts w:ascii="Courier New" w:hAnsi="Courier New" w:cs="Courier New"/>
+        </w:rPr>
+      </w:pPr>
+      <w:r>
+        <w:rPr>
+          <w:rFonts w:ascii="Courier New" w:hAnsi="Courier New" w:cs="Courier New"/>
+        </w:rPr>
+        <w:t xml:space="preserve">        new Lec2Act1B(</w:t>
+      </w:r>
+      <w:proofErr w:type="gramStart"/>
+      <w:r>
+        <w:rPr>
+          <w:rFonts w:ascii="Courier New" w:hAnsi="Courier New" w:cs="Courier New"/>
+        </w:rPr>
+        <w:t>).sort</w:t>
+      </w:r>
+      <w:proofErr w:type="gramEnd"/>
+      <w:r>
+        <w:rPr>
+          <w:rFonts w:ascii="Courier New" w:hAnsi="Courier New" w:cs="Courier New"/>
+        </w:rPr>
+        <w:t>(</w:t>
+      </w:r>
+      <w:proofErr w:type="spellStart"/>
+      <w:r>
+        <w:rPr>
+          <w:rFonts w:ascii="Courier New" w:hAnsi="Courier New" w:cs="Courier New"/>
+        </w:rPr>
+        <w:t>arr</w:t>
+      </w:r>
+      <w:r>
+        <w:rPr>
+          <w:rFonts w:ascii="Courier New" w:hAnsi="Courier New" w:cs="Courier New"/>
+        </w:rPr>
+        <w:t>List</w:t>
+      </w:r>
+      <w:proofErr w:type="spellEnd"/>
+      <w:r>
+        <w:rPr>
+          <w:rFonts w:ascii="Courier New" w:hAnsi="Courier New" w:cs="Courier New"/>
+        </w:rPr>
+        <w:t>);</w:t>
+      </w:r>
+    </w:p>
+    <w:p>
+      <w:pPr>
+        <w:pStyle w:val="PlainText"/>
+        <w:ind w:left="720"/>
+        <w:rPr>
+          <w:rFonts w:ascii="Courier New" w:hAnsi="Courier New" w:cs="Courier New"/>
+        </w:rPr>
+      </w:pPr>
+    </w:p>
+    <w:p>
+      <w:pPr>
+        <w:pStyle w:val="PlainText"/>
+        <w:ind w:left="720"/>
+        <w:rPr>
+          <w:rFonts w:ascii="Courier New" w:hAnsi="Courier New" w:cs="Courier New"/>
+        </w:rPr>
+      </w:pPr>
+      <w:r>
+        <w:rPr>
+          <w:rFonts w:ascii="Courier New" w:hAnsi="Courier New" w:cs="Courier New"/>
+        </w:rPr>
+        <w:t xml:space="preserve">        </w:t>
+      </w:r>
+      <w:proofErr w:type="gramStart"/>
+      <w:r>
+        <w:rPr>
+          <w:rFonts w:ascii="Courier New" w:hAnsi="Courier New" w:cs="Courier New"/>
+        </w:rPr>
+        <w:t>for(</w:t>
+      </w:r>
+      <w:proofErr w:type="gramEnd"/>
+      <w:r>
+        <w:rPr>
+          <w:rFonts w:ascii="Courier New" w:hAnsi="Courier New" w:cs="Courier New"/>
+        </w:rPr>
+        <w:t xml:space="preserve">int </w:t>
+      </w:r>
+      <w:proofErr w:type="spellStart"/>
+      <w:r>
+        <w:rPr>
+          <w:rFonts w:ascii="Courier New" w:hAnsi="Courier New" w:cs="Courier New"/>
+        </w:rPr>
+        <w:t>i</w:t>
+      </w:r>
+      <w:proofErr w:type="spellEnd"/>
+      <w:r>
+        <w:rPr>
+          <w:rFonts w:ascii="Courier New" w:hAnsi="Courier New" w:cs="Courier New"/>
+        </w:rPr>
+        <w:t xml:space="preserve">=0; </w:t>
+      </w:r>
+      <w:proofErr w:type="spellStart"/>
+      <w:r>
+        <w:rPr>
+          <w:rFonts w:ascii="Courier New" w:hAnsi="Courier New" w:cs="Courier New"/>
+        </w:rPr>
+        <w:t>i</w:t>
+      </w:r>
+      <w:proofErr w:type="spellEnd"/>
+      <w:r>
+        <w:rPr>
+          <w:rFonts w:ascii="Courier New" w:hAnsi="Courier New" w:cs="Courier New"/>
+        </w:rPr>
+        <w:t>&lt;</w:t>
+      </w:r>
+      <w:proofErr w:type="spellStart"/>
+      <w:r>
+        <w:rPr>
+          <w:rFonts w:ascii="Courier New" w:hAnsi="Courier New" w:cs="Courier New"/>
+        </w:rPr>
+        <w:t>arr</w:t>
+      </w:r>
+      <w:r>
+        <w:rPr>
+          <w:rFonts w:ascii="Courier New" w:hAnsi="Courier New" w:cs="Courier New"/>
+        </w:rPr>
+        <w:t>List</w:t>
+      </w:r>
+      <w:r>
+        <w:rPr>
+          <w:rFonts w:ascii="Courier New" w:hAnsi="Courier New" w:cs="Courier New"/>
+        </w:rPr>
+        <w:t>.length</w:t>
+      </w:r>
+      <w:proofErr w:type="spellEnd"/>
+      <w:r>
+        <w:rPr>
+          <w:rFonts w:ascii="Courier New" w:hAnsi="Courier New" w:cs="Courier New"/>
+        </w:rPr>
+        <w:t xml:space="preserve">; </w:t>
+      </w:r>
+      <w:proofErr w:type="spellStart"/>
+      <w:r>
+        <w:rPr>
+          <w:rFonts w:ascii="Courier New" w:hAnsi="Courier New" w:cs="Courier New"/>
+        </w:rPr>
+        <w:t>i</w:t>
+      </w:r>
+      <w:proofErr w:type="spellEnd"/>
+      <w:r>
+        <w:rPr>
+          <w:rFonts w:ascii="Courier New" w:hAnsi="Courier New" w:cs="Courier New"/>
+        </w:rPr>
+        <w:t>++)</w:t>
+      </w:r>
+    </w:p>
+    <w:p>
+      <w:pPr>
+        <w:pStyle w:val="PlainText"/>
+        <w:ind w:left="720"/>
+        <w:rPr>
+          <w:rFonts w:ascii="Courier New" w:hAnsi="Courier New" w:cs="Courier New"/>
+        </w:rPr>
+      </w:pPr>
+      <w:r>
+        <w:rPr>
+          <w:rFonts w:ascii="Courier New" w:hAnsi="Courier New" w:cs="Courier New"/>
+        </w:rPr>
+        <w:t xml:space="preserve">            </w:t>
+      </w:r>
+      <w:proofErr w:type="spellStart"/>
+      <w:r>
+        <w:rPr>
+          <w:rFonts w:ascii="Courier New" w:hAnsi="Courier New" w:cs="Courier New"/>
+        </w:rPr>
+        <w:t>System.out.print</w:t>
+      </w:r>
+      <w:proofErr w:type="spellEnd"/>
+      <w:r>
+        <w:rPr>
+          <w:rFonts w:ascii="Courier New" w:hAnsi="Courier New" w:cs="Courier New"/>
+        </w:rPr>
+        <w:t>(</w:t>
+      </w:r>
+      <w:proofErr w:type="spellStart"/>
+      <w:r>
+        <w:rPr>
+          <w:rFonts w:ascii="Courier New" w:hAnsi="Courier New" w:cs="Courier New"/>
+        </w:rPr>
+        <w:t>arr</w:t>
+      </w:r>
+      <w:r>
+        <w:rPr>
+          <w:rFonts w:ascii="Courier New" w:hAnsi="Courier New" w:cs="Courier New"/>
+        </w:rPr>
+        <w:t>List</w:t>
+      </w:r>
+      <w:proofErr w:type="spellEnd"/>
+      <w:r>
+        <w:rPr>
+          <w:rFonts w:ascii="Courier New" w:hAnsi="Courier New" w:cs="Courier New"/>
+        </w:rPr>
+        <w:t>[</w:t>
+      </w:r>
+      <w:proofErr w:type="spellStart"/>
+      <w:r>
+        <w:rPr>
+          <w:rFonts w:ascii="Courier New" w:hAnsi="Courier New" w:cs="Courier New"/>
+        </w:rPr>
+        <w:t>i</w:t>
+      </w:r>
+      <w:proofErr w:type="spellEnd"/>
+      <w:r>
+        <w:rPr>
+          <w:rFonts w:ascii="Courier New" w:hAnsi="Courier New" w:cs="Courier New"/>
+        </w:rPr>
+        <w:t>]+" ");</w:t>
+      </w:r>
+    </w:p>
+    <w:p>
+      <w:pPr>
+        <w:pStyle w:val="PlainText"/>
+        <w:ind w:left="720"/>
+        <w:rPr>
+          <w:rFonts w:ascii="Courier New" w:hAnsi="Courier New" w:cs="Courier New"/>
+        </w:rPr>
+      </w:pPr>
+      <w:r>
+        <w:rPr>
+          <w:rFonts w:ascii="Courier New" w:hAnsi="Courier New" w:cs="Courier New"/>
+        </w:rPr>
+        <w:t xml:space="preserve">    }</w:t>
+      </w:r>
+    </w:p>
+    <w:p>
+      <w:pPr>
+        <w:pStyle w:val="PlainText"/>
+        <w:ind w:left="720"/>
+        <w:rPr>
+          <w:rFonts w:ascii="Courier New" w:hAnsi="Courier New" w:cs="Courier New"/>
+        </w:rPr>
+      </w:pPr>
+    </w:p>
+    <w:p>
+      <w:pPr>
+        <w:pStyle w:val="PlainText"/>
+        <w:ind w:left="720"/>
+        <w:rPr>
+          <w:rFonts w:ascii="Courier New" w:hAnsi="Courier New" w:cs="Courier New"/>
+        </w:rPr>
+      </w:pPr>
+      <w:r>
+        <w:rPr>
+          <w:rFonts w:ascii="Courier New" w:hAnsi="Courier New" w:cs="Courier New"/>
+        </w:rPr>
+        <w:t xml:space="preserve">    public void </w:t>
+      </w:r>
+      <w:proofErr w:type="gramStart"/>
+      <w:r>
+        <w:rPr>
+          <w:rFonts w:ascii="Courier New" w:hAnsi="Courier New" w:cs="Courier New"/>
+        </w:rPr>
+        <w:t>sort(</w:t>
+      </w:r>
+      <w:proofErr w:type="gramEnd"/>
+      <w:r>
+        <w:rPr>
+          <w:rFonts w:ascii="Courier New" w:hAnsi="Courier New" w:cs="Courier New"/>
+        </w:rPr>
+        <w:t>int array[]) {</w:t>
+      </w:r>
+    </w:p>
+    <w:p>
+      <w:pPr>
+        <w:pStyle w:val="PlainText"/>
+        <w:ind w:left="720"/>
+        <w:rPr>
+          <w:rFonts w:ascii="Courier New" w:hAnsi="Courier New" w:cs="Courier New"/>
+        </w:rPr>
+      </w:pPr>
+      <w:r>
+        <w:rPr>
+          <w:rFonts w:ascii="Courier New" w:hAnsi="Courier New" w:cs="Courier New"/>
+        </w:rPr>
+        <w:t xml:space="preserve">        for (int </w:t>
+      </w:r>
+      <w:proofErr w:type="spellStart"/>
+      <w:r>
+        <w:rPr>
+          <w:rFonts w:ascii="Courier New" w:hAnsi="Courier New" w:cs="Courier New"/>
+        </w:rPr>
+        <w:t>i</w:t>
+      </w:r>
+      <w:proofErr w:type="spellEnd"/>
+      <w:r>
+        <w:rPr>
+          <w:rFonts w:ascii="Courier New" w:hAnsi="Courier New" w:cs="Courier New"/>
+        </w:rPr>
+        <w:t xml:space="preserve"> = 1; </w:t>
+      </w:r>
+      <w:proofErr w:type="spellStart"/>
+      <w:r>
+        <w:rPr>
+          <w:rFonts w:ascii="Courier New" w:hAnsi="Courier New" w:cs="Courier New"/>
+        </w:rPr>
+        <w:t>i</w:t>
+      </w:r>
+      <w:proofErr w:type="spellEnd"/>
+      <w:r>
+        <w:rPr>
+          <w:rFonts w:ascii="Courier New" w:hAnsi="Courier New" w:cs="Courier New"/>
+        </w:rPr>
+        <w:t xml:space="preserve"> &lt; </w:t>
+      </w:r>
+      <w:proofErr w:type="spellStart"/>
+      <w:proofErr w:type="gramStart"/>
+      <w:r>
+        <w:rPr>
+          <w:rFonts w:ascii="Courier New" w:hAnsi="Courier New" w:cs="Courier New"/>
+        </w:rPr>
+        <w:t>array.length</w:t>
+      </w:r>
+      <w:proofErr w:type="spellEnd"/>
+      <w:proofErr w:type="gramEnd"/>
+      <w:r>
+        <w:rPr>
+          <w:rFonts w:ascii="Courier New" w:hAnsi="Courier New" w:cs="Courier New"/>
+        </w:rPr>
+        <w:t xml:space="preserve">; </w:t>
+      </w:r>
+      <w:proofErr w:type="spellStart"/>
+      <w:r>
+        <w:rPr>
+          <w:rFonts w:ascii="Courier New" w:hAnsi="Courier New" w:cs="Courier New"/>
+        </w:rPr>
+        <w:t>i</w:t>
+      </w:r>
+      <w:proofErr w:type="spellEnd"/>
+      <w:r>
+        <w:rPr>
+          <w:rFonts w:ascii="Courier New" w:hAnsi="Courier New" w:cs="Courier New"/>
+        </w:rPr>
+        <w:t>++){</w:t>
+      </w:r>
+    </w:p>
+    <w:p>
+      <w:pPr>
+        <w:pStyle w:val="PlainText"/>
+        <w:ind w:left="720"/>
+        <w:rPr>
+          <w:rFonts w:ascii="Courier New" w:hAnsi="Courier New" w:cs="Courier New"/>
+        </w:rPr>
+      </w:pPr>
+      <w:r>
+        <w:rPr>
+          <w:rFonts w:ascii="Courier New" w:hAnsi="Courier New" w:cs="Courier New"/>
+        </w:rPr>
+        <w:t xml:space="preserve">            int x = array[</w:t>
+      </w:r>
+      <w:proofErr w:type="spellStart"/>
+      <w:r>
+        <w:rPr>
+          <w:rFonts w:ascii="Courier New" w:hAnsi="Courier New" w:cs="Courier New"/>
+        </w:rPr>
+        <w:t>i</w:t>
+      </w:r>
+      <w:proofErr w:type="spellEnd"/>
+      <w:r>
+        <w:rPr>
+          <w:rFonts w:ascii="Courier New" w:hAnsi="Courier New" w:cs="Courier New"/>
+        </w:rPr>
+        <w:t>];</w:t>
+      </w:r>
+    </w:p>
+    <w:p>
+      <w:pPr>
+        <w:pStyle w:val="PlainText"/>
+        <w:ind w:left="720"/>
+        <w:rPr>
+          <w:rFonts w:ascii="Courier New" w:hAnsi="Courier New" w:cs="Courier New"/>
+        </w:rPr>
+      </w:pPr>
+      <w:bookmarkStart w:id="0" w:name="_GoBack"/>
+      <w:bookmarkEnd w:id="0"/>
+    </w:p>
+    <w:p>
+      <w:pPr>
+        <w:pStyle w:val="PlainText"/>
+        <w:ind w:left="720"/>
+        <w:rPr>
+          <w:rFonts w:ascii="Courier New" w:hAnsi="Courier New" w:cs="Courier New"/>
+        </w:rPr>
+      </w:pPr>
+      <w:r>
+        <w:rPr>
+          <w:rFonts w:ascii="Courier New" w:hAnsi="Courier New" w:cs="Courier New"/>
+        </w:rPr>
+        <w:t xml:space="preserve">            int j = </w:t>
+      </w:r>
+      <w:proofErr w:type="spellStart"/>
+      <w:proofErr w:type="gramStart"/>
+      <w:r>
+        <w:rPr>
+          <w:rFonts w:ascii="Courier New" w:hAnsi="Courier New" w:cs="Courier New"/>
+        </w:rPr>
+        <w:t>Math.abs</w:t>
+      </w:r>
+      <w:proofErr w:type="spellEnd"/>
+      <w:r>
+        <w:rPr>
+          <w:rFonts w:ascii="Courier New" w:hAnsi="Courier New" w:cs="Courier New"/>
+        </w:rPr>
+        <w:t>(</w:t>
+      </w:r>
+      <w:proofErr w:type="spellStart"/>
+      <w:proofErr w:type="gramEnd"/>
+      <w:r>
+        <w:rPr>
+          <w:rFonts w:ascii="Courier New" w:hAnsi="Courier New" w:cs="Courier New"/>
+        </w:rPr>
+        <w:t>Arrays.binarySearch</w:t>
+      </w:r>
+      <w:proofErr w:type="spellEnd"/>
+      <w:r>
+        <w:rPr>
+          <w:rFonts w:ascii="Courier New" w:hAnsi="Courier New" w:cs="Courier New"/>
+        </w:rPr>
+        <w:t xml:space="preserve">(array, 0, </w:t>
+      </w:r>
+      <w:proofErr w:type="spellStart"/>
+      <w:r>
+        <w:rPr>
+          <w:rFonts w:ascii="Courier New" w:hAnsi="Courier New" w:cs="Courier New"/>
+        </w:rPr>
+        <w:t>i</w:t>
+      </w:r>
+      <w:proofErr w:type="spellEnd"/>
+      <w:r>
+        <w:rPr>
+          <w:rFonts w:ascii="Courier New" w:hAnsi="Courier New" w:cs="Courier New"/>
+        </w:rPr>
+        <w:t>, x) + 1);</w:t>
+      </w:r>
+    </w:p>
+    <w:p>
+      <w:pPr>
+        <w:pStyle w:val="PlainText"/>
+        <w:ind w:left="720"/>
+        <w:rPr>
+          <w:rFonts w:ascii="Courier New" w:hAnsi="Courier New" w:cs="Courier New"/>
+        </w:rPr>
+      </w:pPr>
+    </w:p>
+    <w:p>
+      <w:pPr>
+        <w:pStyle w:val="PlainText"/>
+        <w:ind w:left="720"/>
+        <w:rPr>
+          <w:rFonts w:ascii="Courier New" w:hAnsi="Courier New" w:cs="Courier New"/>
+        </w:rPr>
+      </w:pPr>
+      <w:r>
+        <w:rPr>
+          <w:rFonts w:ascii="Courier New" w:hAnsi="Courier New" w:cs="Courier New"/>
+        </w:rPr>
+        <w:t xml:space="preserve">            </w:t>
+      </w:r>
+      <w:proofErr w:type="spellStart"/>
+      <w:r>
+        <w:rPr>
+          <w:rFonts w:ascii="Courier New" w:hAnsi="Courier New" w:cs="Courier New"/>
+        </w:rPr>
+        <w:t>System.arraycopy</w:t>
+      </w:r>
+      <w:proofErr w:type="spellEnd"/>
+      <w:r>
+        <w:rPr>
+          <w:rFonts w:ascii="Courier New" w:hAnsi="Courier New" w:cs="Courier New"/>
+        </w:rPr>
+        <w:t xml:space="preserve">(array, j, array, j+1, </w:t>
+      </w:r>
+      <w:proofErr w:type="spellStart"/>
+      <w:r>
+        <w:rPr>
+          <w:rFonts w:ascii="Courier New" w:hAnsi="Courier New" w:cs="Courier New"/>
+        </w:rPr>
+        <w:t>i</w:t>
+      </w:r>
+      <w:proofErr w:type="spellEnd"/>
+      <w:r>
+        <w:rPr>
+          <w:rFonts w:ascii="Courier New" w:hAnsi="Courier New" w:cs="Courier New"/>
+        </w:rPr>
+        <w:t>-j);</w:t>
+      </w:r>
+    </w:p>
+    <w:p>
+      <w:pPr>
+        <w:pStyle w:val="PlainText"/>
+        <w:ind w:left="720"/>
+        <w:rPr>
+          <w:rFonts w:ascii="Courier New" w:hAnsi="Courier New" w:cs="Courier New"/>
+        </w:rPr>
+      </w:pPr>
+    </w:p>
+    <w:p>
+      <w:pPr>
+        <w:pStyle w:val="PlainText"/>
+        <w:ind w:left="720"/>
+        <w:rPr>
+          <w:rFonts w:ascii="Courier New" w:hAnsi="Courier New" w:cs="Courier New"/>
+        </w:rPr>
+      </w:pPr>
+      <w:r>
+        <w:rPr>
+          <w:rFonts w:ascii="Courier New" w:hAnsi="Courier New" w:cs="Courier New"/>
+        </w:rPr>
+        <w:t xml:space="preserve">            array[j] = x;</w:t>
+      </w:r>
+    </w:p>
+    <w:p>
+      <w:pPr>
+        <w:pStyle w:val="PlainText"/>
+        <w:ind w:left="720"/>
+        <w:rPr>
+          <w:rFonts w:ascii="Courier New" w:hAnsi="Courier New" w:cs="Courier New"/>
+        </w:rPr>
+      </w:pPr>
+      <w:r>
+        <w:rPr>
+          <w:rFonts w:ascii="Courier New" w:hAnsi="Courier New" w:cs="Courier New"/>
+        </w:rPr>
+        <w:t xml:space="preserve">        }</w:t>
+      </w:r>
+    </w:p>
+    <w:p>
+      <w:pPr>
+        <w:pStyle w:val="PlainText"/>
+        <w:ind w:left="720"/>
+        <w:rPr>
+          <w:rFonts w:ascii="Courier New" w:hAnsi="Courier New" w:cs="Courier New"/>
+        </w:rPr>
+      </w:pPr>
+      <w:r>
+        <w:rPr>
+          <w:rFonts w:ascii="Courier New" w:hAnsi="Courier New" w:cs="Courier New"/>
+        </w:rPr>
+        <w:t xml:space="preserve">    }</w:t>
+      </w:r>
+    </w:p>
+    <w:p>
+      <w:pPr>
+        <w:pStyle w:val="PlainText"/>
+        <w:ind w:left="720"/>
+        <w:rPr>
+          <w:rFonts w:ascii="Courier New" w:hAnsi="Courier New" w:cs="Courier New"/>
+        </w:rPr>
+      </w:pPr>
+      <w:r>
+        <w:rPr>
+          <w:rFonts w:ascii="Courier New" w:hAnsi="Courier New" w:cs="Courier New"/>
+        </w:rPr>
+        <w:t>}</w:t>
+      </w:r>
+    </w:p>
+    <w:p>
+      <w:pPr>
+        <w:pStyle w:val="p1"/>
+        <w:ind w:firstLine="720"/>
+        <w:rPr>
+          <w:sz w:val="24"/>
+          <w:szCs w:val="24"/>
+        </w:rPr>
+      </w:pPr>
+      <w:r>
+        <w:rPr>
+          <w:noProof/>
+          <w:sz w:val="24"/>
+          <w:szCs w:val="24"/>
+        </w:rPr>
+        <w:drawing>
+          <wp:inline distT="0" distB="0" distL="0" distR="0" wp14:anchorId="6247AC85" wp14:editId="64A8C655">
+            <wp:extent cx="5145194" cy="1419149"/>
+            <wp:effectExtent l="0" t="0" r="0" b="0"/>
+            <wp:docPr id="3" name="Picture 3"/>
+            <wp:cNvGraphicFramePr>
+              <a:graphicFrameLocks xmlns:a="http://schemas.openxmlformats.org/drawingml/2006/main" noChangeAspect="1"/>
+            </wp:cNvGraphicFramePr>
+            <a:graphic xmlns:a="http://schemas.openxmlformats.org/drawingml/2006/main">
+              <a:graphicData uri="http://schemas.openxmlformats.org/drawingml/2006/picture">
+                <pic:pic xmlns:pic="http://schemas.openxmlformats.org/drawingml/2006/picture">
+                  <pic:nvPicPr>
+                    <pic:cNvPr id="3" name="E58C7A0.tmp"/>
+                    <pic:cNvPicPr/>
+                  </pic:nvPicPr>
+                  <pic:blipFill>
+                    <a:blip r:embed="rId6">
+                      <a:extLst>
+                        <a:ext uri="{28A0092B-C50C-407E-A947-70E740481C1C}">
+                          <a14:useLocalDpi xmlns:a14="http://schemas.microsoft.com/office/drawing/2010/main" val="0"/>
+                        </a:ext>
+                      </a:extLst>
+                    </a:blip>
+                    <a:stretch>
+                      <a:fillRect/>
+                    </a:stretch>
+                  </pic:blipFill>
+                  <pic:spPr>
+                    <a:xfrm>
+                      <a:off x="0" y="0"/>
+                      <a:ext cx="5677544" cy="1565982"/>
+                    </a:xfrm>
+                    <a:prstGeom prst="rect">
+                      <a:avLst/>
+                    </a:prstGeom>
+                  </pic:spPr>
+                </pic:pic>
+              </a:graphicData>
+            </a:graphic>
+          </wp:inline>
+        </w:drawing>
       </w:r>
     </w:p>
     <w:p>
@@ -785,7 +2501,7 @@
         <w:rFonts w:hint="default"/>
       </w:rPr>
     </w:lvl>
-    <w:lvl w:ilvl="1" w:tplc="04090019" w:tentative="1">
+    <w:lvl w:ilvl="1" w:tplc="04090019">
       <w:start w:val="1"/>
       <w:numFmt w:val="lowerLetter"/>
       <w:lvlText w:val="%2."/>
@@ -1567,6 +3283,31 @@
       <w:contextualSpacing/>
     </w:pPr>
   </w:style>
+  <w:style w:type="paragraph" w:styleId="PlainText">
+    <w:name w:val="Plain Text"/>
+    <w:basedOn w:val="Normal"/>
+    <w:link w:val="PlainTextChar"/>
+    <w:uiPriority w:val="99"/>
+    <w:unhideWhenUsed/>
+    <w:rsid w:val="007D74ED"/>
+    <w:rPr>
+      <w:rFonts w:ascii="Consolas" w:eastAsiaTheme="minorHAnsi" w:hAnsi="Consolas"/>
+      <w:sz w:val="21"/>
+      <w:szCs w:val="21"/>
+    </w:rPr>
+  </w:style>
+  <w:style w:type="character" w:customStyle="1" w:styleId="PlainTextChar">
+    <w:name w:val="Plain Text Char"/>
+    <w:basedOn w:val="DefaultParagraphFont"/>
+    <w:link w:val="PlainText"/>
+    <w:uiPriority w:val="99"/>
+    <w:rsid w:val="007D74ED"/>
+    <w:rPr>
+      <w:rFonts w:ascii="Consolas" w:eastAsiaTheme="minorHAnsi" w:hAnsi="Consolas"/>
+      <w:sz w:val="21"/>
+      <w:szCs w:val="21"/>
+    </w:rPr>
+  </w:style>
 </w:styles>
 </file>
 

</xml_diff>

<commit_message>
renaming folder, updating 421 L2A1
</commit_message>
<xml_diff>
--- a/SP2019/CSCI421/LectureActivies/Lec2Act1/Lec2_Activity1.docx
+++ b/SP2019/CSCI421/LectureActivies/Lec2Act1/Lec2_Activity1.docx
@@ -1814,8 +1814,6 @@
           <w:rFonts w:ascii="Courier New" w:hAnsi="Courier New" w:cs="Courier New"/>
         </w:rPr>
       </w:pPr>
-      <w:bookmarkStart w:id="0" w:name="_GoBack"/>
-      <w:bookmarkEnd w:id="0"/>
     </w:p>
     <w:p>
       <w:pPr>
@@ -2098,12 +2096,2327 @@
     </w:p>
     <w:p>
       <w:pPr>
+        <w:pStyle w:val="PlainText"/>
+        <w:rPr>
+          <w:rFonts w:ascii="Courier New" w:hAnsi="Courier New" w:cs="Courier New"/>
+        </w:rPr>
+      </w:pPr>
+      <w:r>
+        <w:rPr>
+          <w:rFonts w:ascii="Courier New" w:hAnsi="Courier New" w:cs="Courier New"/>
+        </w:rPr>
+        <w:t xml:space="preserve">import </w:t>
+      </w:r>
+      <w:proofErr w:type="spellStart"/>
+      <w:proofErr w:type="gramStart"/>
+      <w:r>
+        <w:rPr>
+          <w:rFonts w:ascii="Courier New" w:hAnsi="Courier New" w:cs="Courier New"/>
+        </w:rPr>
+        <w:t>java.util</w:t>
+      </w:r>
+      <w:proofErr w:type="gramEnd"/>
+      <w:r>
+        <w:rPr>
+          <w:rFonts w:ascii="Courier New" w:hAnsi="Courier New" w:cs="Courier New"/>
+        </w:rPr>
+        <w:t>.Random</w:t>
+      </w:r>
+      <w:proofErr w:type="spellEnd"/>
+      <w:r>
+        <w:rPr>
+          <w:rFonts w:ascii="Courier New" w:hAnsi="Courier New" w:cs="Courier New"/>
+        </w:rPr>
+        <w:t>;</w:t>
+      </w:r>
+    </w:p>
+    <w:p>
+      <w:pPr>
+        <w:pStyle w:val="PlainText"/>
+        <w:rPr>
+          <w:rFonts w:ascii="Courier New" w:hAnsi="Courier New" w:cs="Courier New"/>
+        </w:rPr>
+      </w:pPr>
+      <w:r>
+        <w:rPr>
+          <w:rFonts w:ascii="Courier New" w:hAnsi="Courier New" w:cs="Courier New"/>
+        </w:rPr>
+        <w:t xml:space="preserve">import </w:t>
+      </w:r>
+      <w:proofErr w:type="spellStart"/>
+      <w:proofErr w:type="gramStart"/>
+      <w:r>
+        <w:rPr>
+          <w:rFonts w:ascii="Courier New" w:hAnsi="Courier New" w:cs="Courier New"/>
+        </w:rPr>
+        <w:t>java.util</w:t>
+      </w:r>
+      <w:proofErr w:type="gramEnd"/>
+      <w:r>
+        <w:rPr>
+          <w:rFonts w:ascii="Courier New" w:hAnsi="Courier New" w:cs="Courier New"/>
+        </w:rPr>
+        <w:t>.Arrays</w:t>
+      </w:r>
+      <w:proofErr w:type="spellEnd"/>
+      <w:r>
+        <w:rPr>
+          <w:rFonts w:ascii="Courier New" w:hAnsi="Courier New" w:cs="Courier New"/>
+        </w:rPr>
+        <w:t>;</w:t>
+      </w:r>
+    </w:p>
+    <w:p>
+      <w:pPr>
+        <w:pStyle w:val="PlainText"/>
+        <w:rPr>
+          <w:rFonts w:ascii="Courier New" w:hAnsi="Courier New" w:cs="Courier New"/>
+        </w:rPr>
+      </w:pPr>
+      <w:r>
+        <w:rPr>
+          <w:rFonts w:ascii="Courier New" w:hAnsi="Courier New" w:cs="Courier New"/>
+        </w:rPr>
+        <w:t xml:space="preserve">import </w:t>
+      </w:r>
+      <w:proofErr w:type="spellStart"/>
+      <w:r>
+        <w:rPr>
+          <w:rFonts w:ascii="Courier New" w:hAnsi="Courier New" w:cs="Courier New"/>
+        </w:rPr>
+        <w:t>java.util</w:t>
+      </w:r>
+      <w:proofErr w:type="spellEnd"/>
+      <w:r>
+        <w:rPr>
+          <w:rFonts w:ascii="Courier New" w:hAnsi="Courier New" w:cs="Courier New"/>
+        </w:rPr>
+        <w:t>.*;</w:t>
+      </w:r>
+    </w:p>
+    <w:p>
+      <w:pPr>
+        <w:pStyle w:val="PlainText"/>
+        <w:rPr>
+          <w:rFonts w:ascii="Courier New" w:hAnsi="Courier New" w:cs="Courier New"/>
+        </w:rPr>
+      </w:pPr>
+    </w:p>
+    <w:p>
+      <w:pPr>
+        <w:pStyle w:val="PlainText"/>
+        <w:rPr>
+          <w:rFonts w:ascii="Courier New" w:hAnsi="Courier New" w:cs="Courier New"/>
+        </w:rPr>
+      </w:pPr>
+      <w:r>
+        <w:rPr>
+          <w:rFonts w:ascii="Courier New" w:hAnsi="Courier New" w:cs="Courier New"/>
+        </w:rPr>
+        <w:t>public class Lec2Act1</w:t>
+      </w:r>
+      <w:proofErr w:type="gramStart"/>
+      <w:r>
+        <w:rPr>
+          <w:rFonts w:ascii="Courier New" w:hAnsi="Courier New" w:cs="Courier New"/>
+        </w:rPr>
+        <w:t>C{</w:t>
+      </w:r>
+      <w:proofErr w:type="gramEnd"/>
+    </w:p>
+    <w:p>
+      <w:pPr>
+        <w:pStyle w:val="PlainText"/>
+        <w:rPr>
+          <w:rFonts w:ascii="Courier New" w:hAnsi="Courier New" w:cs="Courier New"/>
+        </w:rPr>
+      </w:pPr>
+      <w:r>
+        <w:rPr>
+          <w:rFonts w:ascii="Courier New" w:hAnsi="Courier New" w:cs="Courier New"/>
+        </w:rPr>
+        <w:t xml:space="preserve">  public static void </w:t>
+      </w:r>
+      <w:proofErr w:type="spellStart"/>
+      <w:proofErr w:type="gramStart"/>
+      <w:r>
+        <w:rPr>
+          <w:rFonts w:ascii="Courier New" w:hAnsi="Courier New" w:cs="Courier New"/>
+        </w:rPr>
+        <w:t>insSortWith</w:t>
+      </w:r>
+      <w:proofErr w:type="spellEnd"/>
+      <w:r>
+        <w:rPr>
+          <w:rFonts w:ascii="Courier New" w:hAnsi="Courier New" w:cs="Courier New"/>
+        </w:rPr>
+        <w:t>(</w:t>
+      </w:r>
+      <w:proofErr w:type="gramEnd"/>
+      <w:r>
+        <w:rPr>
+          <w:rFonts w:ascii="Courier New" w:hAnsi="Courier New" w:cs="Courier New"/>
+        </w:rPr>
+        <w:t>Comparable[] a) {</w:t>
+      </w:r>
+    </w:p>
+    <w:p>
+      <w:pPr>
+        <w:pStyle w:val="PlainText"/>
+        <w:rPr>
+          <w:rFonts w:ascii="Courier New" w:hAnsi="Courier New" w:cs="Courier New"/>
+        </w:rPr>
+      </w:pPr>
+      <w:r>
+        <w:rPr>
+          <w:rFonts w:ascii="Courier New" w:hAnsi="Courier New" w:cs="Courier New"/>
+        </w:rPr>
+        <w:t xml:space="preserve">    int N = </w:t>
+      </w:r>
+      <w:proofErr w:type="spellStart"/>
+      <w:proofErr w:type="gramStart"/>
+      <w:r>
+        <w:rPr>
+          <w:rFonts w:ascii="Courier New" w:hAnsi="Courier New" w:cs="Courier New"/>
+        </w:rPr>
+        <w:t>a.length</w:t>
+      </w:r>
+      <w:proofErr w:type="spellEnd"/>
+      <w:proofErr w:type="gramEnd"/>
+      <w:r>
+        <w:rPr>
+          <w:rFonts w:ascii="Courier New" w:hAnsi="Courier New" w:cs="Courier New"/>
+        </w:rPr>
+        <w:t>;</w:t>
+      </w:r>
+    </w:p>
+    <w:p>
+      <w:pPr>
+        <w:pStyle w:val="PlainText"/>
+        <w:rPr>
+          <w:rFonts w:ascii="Courier New" w:hAnsi="Courier New" w:cs="Courier New"/>
+        </w:rPr>
+      </w:pPr>
+      <w:r>
+        <w:rPr>
+          <w:rFonts w:ascii="Courier New" w:hAnsi="Courier New" w:cs="Courier New"/>
+        </w:rPr>
+        <w:t xml:space="preserve">    for (int </w:t>
+      </w:r>
+      <w:proofErr w:type="spellStart"/>
+      <w:r>
+        <w:rPr>
+          <w:rFonts w:ascii="Courier New" w:hAnsi="Courier New" w:cs="Courier New"/>
+        </w:rPr>
+        <w:t>i</w:t>
+      </w:r>
+      <w:proofErr w:type="spellEnd"/>
+      <w:r>
+        <w:rPr>
+          <w:rFonts w:ascii="Courier New" w:hAnsi="Courier New" w:cs="Courier New"/>
+        </w:rPr>
+        <w:t xml:space="preserve"> = 0; </w:t>
+      </w:r>
+      <w:proofErr w:type="spellStart"/>
+      <w:r>
+        <w:rPr>
+          <w:rFonts w:ascii="Courier New" w:hAnsi="Courier New" w:cs="Courier New"/>
+        </w:rPr>
+        <w:t>i</w:t>
+      </w:r>
+      <w:proofErr w:type="spellEnd"/>
+      <w:r>
+        <w:rPr>
+          <w:rFonts w:ascii="Courier New" w:hAnsi="Courier New" w:cs="Courier New"/>
+        </w:rPr>
+        <w:t xml:space="preserve"> &lt; N; </w:t>
+      </w:r>
+      <w:proofErr w:type="spellStart"/>
+      <w:r>
+        <w:rPr>
+          <w:rFonts w:ascii="Courier New" w:hAnsi="Courier New" w:cs="Courier New"/>
+        </w:rPr>
+        <w:t>i</w:t>
+      </w:r>
+      <w:proofErr w:type="spellEnd"/>
+      <w:r>
+        <w:rPr>
+          <w:rFonts w:ascii="Courier New" w:hAnsi="Courier New" w:cs="Courier New"/>
+        </w:rPr>
+        <w:t>++)</w:t>
+      </w:r>
+    </w:p>
+    <w:p>
+      <w:pPr>
+        <w:pStyle w:val="PlainText"/>
+        <w:rPr>
+          <w:rFonts w:ascii="Courier New" w:hAnsi="Courier New" w:cs="Courier New"/>
+        </w:rPr>
+      </w:pPr>
+      <w:r>
+        <w:rPr>
+          <w:rFonts w:ascii="Courier New" w:hAnsi="Courier New" w:cs="Courier New"/>
+        </w:rPr>
+        <w:t xml:space="preserve">        for (int j = </w:t>
+      </w:r>
+      <w:proofErr w:type="spellStart"/>
+      <w:r>
+        <w:rPr>
+          <w:rFonts w:ascii="Courier New" w:hAnsi="Courier New" w:cs="Courier New"/>
+        </w:rPr>
+        <w:t>i</w:t>
+      </w:r>
+      <w:proofErr w:type="spellEnd"/>
+      <w:r>
+        <w:rPr>
+          <w:rFonts w:ascii="Courier New" w:hAnsi="Courier New" w:cs="Courier New"/>
+        </w:rPr>
+        <w:t>; j &gt; 0; j--)</w:t>
+      </w:r>
+    </w:p>
+    <w:p>
+      <w:pPr>
+        <w:pStyle w:val="PlainText"/>
+        <w:rPr>
+          <w:rFonts w:ascii="Courier New" w:hAnsi="Courier New" w:cs="Courier New"/>
+        </w:rPr>
+      </w:pPr>
+      <w:r>
+        <w:rPr>
+          <w:rFonts w:ascii="Courier New" w:hAnsi="Courier New" w:cs="Courier New"/>
+        </w:rPr>
+        <w:lastRenderedPageBreak/>
+        <w:t xml:space="preserve">            if (less(a[j], a[j-1]))</w:t>
+      </w:r>
+    </w:p>
+    <w:p>
+      <w:pPr>
+        <w:pStyle w:val="PlainText"/>
+        <w:rPr>
+          <w:rFonts w:ascii="Courier New" w:hAnsi="Courier New" w:cs="Courier New"/>
+        </w:rPr>
+      </w:pPr>
+      <w:r>
+        <w:rPr>
+          <w:rFonts w:ascii="Courier New" w:hAnsi="Courier New" w:cs="Courier New"/>
+        </w:rPr>
+        <w:t xml:space="preserve">                </w:t>
+      </w:r>
+      <w:proofErr w:type="spellStart"/>
+      <w:proofErr w:type="gramStart"/>
+      <w:r>
+        <w:rPr>
+          <w:rFonts w:ascii="Courier New" w:hAnsi="Courier New" w:cs="Courier New"/>
+        </w:rPr>
+        <w:t>exch</w:t>
+      </w:r>
+      <w:proofErr w:type="spellEnd"/>
+      <w:r>
+        <w:rPr>
+          <w:rFonts w:ascii="Courier New" w:hAnsi="Courier New" w:cs="Courier New"/>
+        </w:rPr>
+        <w:t>(</w:t>
+      </w:r>
+      <w:proofErr w:type="gramEnd"/>
+      <w:r>
+        <w:rPr>
+          <w:rFonts w:ascii="Courier New" w:hAnsi="Courier New" w:cs="Courier New"/>
+        </w:rPr>
+        <w:t>a, j, j-1);</w:t>
+      </w:r>
+    </w:p>
+    <w:p>
+      <w:pPr>
+        <w:pStyle w:val="PlainText"/>
+        <w:rPr>
+          <w:rFonts w:ascii="Courier New" w:hAnsi="Courier New" w:cs="Courier New"/>
+        </w:rPr>
+      </w:pPr>
+      <w:r>
+        <w:rPr>
+          <w:rFonts w:ascii="Courier New" w:hAnsi="Courier New" w:cs="Courier New"/>
+        </w:rPr>
+        <w:t xml:space="preserve">            else break;</w:t>
+      </w:r>
+    </w:p>
+    <w:p>
+      <w:pPr>
+        <w:pStyle w:val="PlainText"/>
+        <w:rPr>
+          <w:rFonts w:ascii="Courier New" w:hAnsi="Courier New" w:cs="Courier New"/>
+        </w:rPr>
+      </w:pPr>
+      <w:r>
+        <w:rPr>
+          <w:rFonts w:ascii="Courier New" w:hAnsi="Courier New" w:cs="Courier New"/>
+        </w:rPr>
+        <w:t xml:space="preserve">          }</w:t>
+      </w:r>
+    </w:p>
+    <w:p>
+      <w:pPr>
+        <w:pStyle w:val="PlainText"/>
+        <w:rPr>
+          <w:rFonts w:ascii="Courier New" w:hAnsi="Courier New" w:cs="Courier New"/>
+        </w:rPr>
+      </w:pPr>
+    </w:p>
+    <w:p>
+      <w:pPr>
+        <w:pStyle w:val="PlainText"/>
+        <w:rPr>
+          <w:rFonts w:ascii="Courier New" w:hAnsi="Courier New" w:cs="Courier New"/>
+        </w:rPr>
+      </w:pPr>
+      <w:r>
+        <w:rPr>
+          <w:rFonts w:ascii="Courier New" w:hAnsi="Courier New" w:cs="Courier New"/>
+        </w:rPr>
+        <w:t xml:space="preserve">    public static void </w:t>
+      </w:r>
+      <w:proofErr w:type="spellStart"/>
+      <w:proofErr w:type="gramStart"/>
+      <w:r>
+        <w:rPr>
+          <w:rFonts w:ascii="Courier New" w:hAnsi="Courier New" w:cs="Courier New"/>
+        </w:rPr>
+        <w:t>insSortWithOut</w:t>
+      </w:r>
+      <w:proofErr w:type="spellEnd"/>
+      <w:r>
+        <w:rPr>
+          <w:rFonts w:ascii="Courier New" w:hAnsi="Courier New" w:cs="Courier New"/>
+        </w:rPr>
+        <w:t>(</w:t>
+      </w:r>
+      <w:proofErr w:type="gramEnd"/>
+      <w:r>
+        <w:rPr>
+          <w:rFonts w:ascii="Courier New" w:hAnsi="Courier New" w:cs="Courier New"/>
+        </w:rPr>
+        <w:t>Comparable[] a) {</w:t>
+      </w:r>
+    </w:p>
+    <w:p>
+      <w:pPr>
+        <w:pStyle w:val="PlainText"/>
+        <w:rPr>
+          <w:rFonts w:ascii="Courier New" w:hAnsi="Courier New" w:cs="Courier New"/>
+        </w:rPr>
+      </w:pPr>
+      <w:r>
+        <w:rPr>
+          <w:rFonts w:ascii="Courier New" w:hAnsi="Courier New" w:cs="Courier New"/>
+        </w:rPr>
+        <w:t xml:space="preserve">        int N = </w:t>
+      </w:r>
+      <w:proofErr w:type="spellStart"/>
+      <w:proofErr w:type="gramStart"/>
+      <w:r>
+        <w:rPr>
+          <w:rFonts w:ascii="Courier New" w:hAnsi="Courier New" w:cs="Courier New"/>
+        </w:rPr>
+        <w:t>a.length</w:t>
+      </w:r>
+      <w:proofErr w:type="spellEnd"/>
+      <w:proofErr w:type="gramEnd"/>
+      <w:r>
+        <w:rPr>
+          <w:rFonts w:ascii="Courier New" w:hAnsi="Courier New" w:cs="Courier New"/>
+        </w:rPr>
+        <w:t>;</w:t>
+      </w:r>
+    </w:p>
+    <w:p>
+      <w:pPr>
+        <w:pStyle w:val="PlainText"/>
+        <w:rPr>
+          <w:rFonts w:ascii="Courier New" w:hAnsi="Courier New" w:cs="Courier New"/>
+        </w:rPr>
+      </w:pPr>
+      <w:r>
+        <w:rPr>
+          <w:rFonts w:ascii="Courier New" w:hAnsi="Courier New" w:cs="Courier New"/>
+        </w:rPr>
+        <w:t xml:space="preserve">        for (int </w:t>
+      </w:r>
+      <w:proofErr w:type="spellStart"/>
+      <w:r>
+        <w:rPr>
+          <w:rFonts w:ascii="Courier New" w:hAnsi="Courier New" w:cs="Courier New"/>
+        </w:rPr>
+        <w:t>i</w:t>
+      </w:r>
+      <w:proofErr w:type="spellEnd"/>
+      <w:r>
+        <w:rPr>
+          <w:rFonts w:ascii="Courier New" w:hAnsi="Courier New" w:cs="Courier New"/>
+        </w:rPr>
+        <w:t xml:space="preserve"> = 1; </w:t>
+      </w:r>
+      <w:proofErr w:type="spellStart"/>
+      <w:r>
+        <w:rPr>
+          <w:rFonts w:ascii="Courier New" w:hAnsi="Courier New" w:cs="Courier New"/>
+        </w:rPr>
+        <w:t>i</w:t>
+      </w:r>
+      <w:proofErr w:type="spellEnd"/>
+      <w:r>
+        <w:rPr>
+          <w:rFonts w:ascii="Courier New" w:hAnsi="Courier New" w:cs="Courier New"/>
+        </w:rPr>
+        <w:t xml:space="preserve"> &lt; N; </w:t>
+      </w:r>
+      <w:proofErr w:type="spellStart"/>
+      <w:r>
+        <w:rPr>
+          <w:rFonts w:ascii="Courier New" w:hAnsi="Courier New" w:cs="Courier New"/>
+        </w:rPr>
+        <w:t>i</w:t>
+      </w:r>
+      <w:proofErr w:type="spellEnd"/>
+      <w:r>
+        <w:rPr>
+          <w:rFonts w:ascii="Courier New" w:hAnsi="Courier New" w:cs="Courier New"/>
+        </w:rPr>
+        <w:t>++) {</w:t>
+      </w:r>
+    </w:p>
+    <w:p>
+      <w:pPr>
+        <w:pStyle w:val="PlainText"/>
+        <w:rPr>
+          <w:rFonts w:ascii="Courier New" w:hAnsi="Courier New" w:cs="Courier New"/>
+        </w:rPr>
+      </w:pPr>
+      <w:r>
+        <w:rPr>
+          <w:rFonts w:ascii="Courier New" w:hAnsi="Courier New" w:cs="Courier New"/>
+        </w:rPr>
+        <w:t xml:space="preserve">            Comparable v = a[</w:t>
+      </w:r>
+      <w:proofErr w:type="spellStart"/>
+      <w:r>
+        <w:rPr>
+          <w:rFonts w:ascii="Courier New" w:hAnsi="Courier New" w:cs="Courier New"/>
+        </w:rPr>
+        <w:t>i</w:t>
+      </w:r>
+      <w:proofErr w:type="spellEnd"/>
+      <w:r>
+        <w:rPr>
+          <w:rFonts w:ascii="Courier New" w:hAnsi="Courier New" w:cs="Courier New"/>
+        </w:rPr>
+        <w:t>];</w:t>
+      </w:r>
+    </w:p>
+    <w:p>
+      <w:pPr>
+        <w:pStyle w:val="PlainText"/>
+        <w:rPr>
+          <w:rFonts w:ascii="Courier New" w:hAnsi="Courier New" w:cs="Courier New"/>
+        </w:rPr>
+      </w:pPr>
+      <w:r>
+        <w:rPr>
+          <w:rFonts w:ascii="Courier New" w:hAnsi="Courier New" w:cs="Courier New"/>
+        </w:rPr>
+        <w:t xml:space="preserve">            int j = </w:t>
+      </w:r>
+      <w:proofErr w:type="spellStart"/>
+      <w:r>
+        <w:rPr>
+          <w:rFonts w:ascii="Courier New" w:hAnsi="Courier New" w:cs="Courier New"/>
+        </w:rPr>
+        <w:t>i</w:t>
+      </w:r>
+      <w:proofErr w:type="spellEnd"/>
+      <w:r>
+        <w:rPr>
+          <w:rFonts w:ascii="Courier New" w:hAnsi="Courier New" w:cs="Courier New"/>
+        </w:rPr>
+        <w:t>;</w:t>
+      </w:r>
+    </w:p>
+    <w:p>
+      <w:pPr>
+        <w:pStyle w:val="PlainText"/>
+        <w:rPr>
+          <w:rFonts w:ascii="Courier New" w:hAnsi="Courier New" w:cs="Courier New"/>
+        </w:rPr>
+      </w:pPr>
+      <w:r>
+        <w:rPr>
+          <w:rFonts w:ascii="Courier New" w:hAnsi="Courier New" w:cs="Courier New"/>
+        </w:rPr>
+        <w:t xml:space="preserve">            while (j &gt; 0 &amp;&amp; </w:t>
+      </w:r>
+      <w:proofErr w:type="gramStart"/>
+      <w:r>
+        <w:rPr>
+          <w:rFonts w:ascii="Courier New" w:hAnsi="Courier New" w:cs="Courier New"/>
+        </w:rPr>
+        <w:t>less(</w:t>
+      </w:r>
+      <w:proofErr w:type="gramEnd"/>
+      <w:r>
+        <w:rPr>
+          <w:rFonts w:ascii="Courier New" w:hAnsi="Courier New" w:cs="Courier New"/>
+        </w:rPr>
+        <w:t>v, a[j-1]))</w:t>
+      </w:r>
+    </w:p>
+    <w:p>
+      <w:pPr>
+        <w:pStyle w:val="PlainText"/>
+        <w:rPr>
+          <w:rFonts w:ascii="Courier New" w:hAnsi="Courier New" w:cs="Courier New"/>
+        </w:rPr>
+      </w:pPr>
+      <w:r>
+        <w:rPr>
+          <w:rFonts w:ascii="Courier New" w:hAnsi="Courier New" w:cs="Courier New"/>
+        </w:rPr>
+        <w:t xml:space="preserve">                a[j] = a[--j];</w:t>
+      </w:r>
+    </w:p>
+    <w:p>
+      <w:pPr>
+        <w:pStyle w:val="PlainText"/>
+        <w:rPr>
+          <w:rFonts w:ascii="Courier New" w:hAnsi="Courier New" w:cs="Courier New"/>
+        </w:rPr>
+      </w:pPr>
+      <w:r>
+        <w:rPr>
+          <w:rFonts w:ascii="Courier New" w:hAnsi="Courier New" w:cs="Courier New"/>
+        </w:rPr>
+        <w:t xml:space="preserve">            a[j] = v;</w:t>
+      </w:r>
+    </w:p>
+    <w:p>
+      <w:pPr>
+        <w:pStyle w:val="PlainText"/>
+        <w:rPr>
+          <w:rFonts w:ascii="Courier New" w:hAnsi="Courier New" w:cs="Courier New"/>
+        </w:rPr>
+      </w:pPr>
+      <w:r>
+        <w:rPr>
+          <w:rFonts w:ascii="Courier New" w:hAnsi="Courier New" w:cs="Courier New"/>
+        </w:rPr>
+        <w:t xml:space="preserve">        }</w:t>
+      </w:r>
+    </w:p>
+    <w:p>
+      <w:pPr>
+        <w:pStyle w:val="PlainText"/>
+        <w:rPr>
+          <w:rFonts w:ascii="Courier New" w:hAnsi="Courier New" w:cs="Courier New"/>
+        </w:rPr>
+      </w:pPr>
+    </w:p>
+    <w:p>
+      <w:pPr>
+        <w:pStyle w:val="PlainText"/>
+        <w:rPr>
+          <w:rFonts w:ascii="Courier New" w:hAnsi="Courier New" w:cs="Courier New"/>
+        </w:rPr>
+      </w:pPr>
+      <w:r>
+        <w:rPr>
+          <w:rFonts w:ascii="Courier New" w:hAnsi="Courier New" w:cs="Courier New"/>
+        </w:rPr>
+        <w:t xml:space="preserve">      }</w:t>
+      </w:r>
+    </w:p>
+    <w:p>
+      <w:pPr>
+        <w:pStyle w:val="PlainText"/>
+        <w:rPr>
+          <w:rFonts w:ascii="Courier New" w:hAnsi="Courier New" w:cs="Courier New"/>
+        </w:rPr>
+      </w:pPr>
+    </w:p>
+    <w:p>
+      <w:pPr>
+        <w:pStyle w:val="PlainText"/>
+        <w:rPr>
+          <w:rFonts w:ascii="Courier New" w:hAnsi="Courier New" w:cs="Courier New"/>
+        </w:rPr>
+      </w:pPr>
+      <w:r>
+        <w:rPr>
+          <w:rFonts w:ascii="Courier New" w:hAnsi="Courier New" w:cs="Courier New"/>
+        </w:rPr>
+        <w:t xml:space="preserve">  public static void </w:t>
+      </w:r>
+      <w:proofErr w:type="spellStart"/>
+      <w:proofErr w:type="gramStart"/>
+      <w:r>
+        <w:rPr>
+          <w:rFonts w:ascii="Courier New" w:hAnsi="Courier New" w:cs="Courier New"/>
+        </w:rPr>
+        <w:t>binaryInsertionSort</w:t>
+      </w:r>
+      <w:proofErr w:type="spellEnd"/>
+      <w:r>
+        <w:rPr>
+          <w:rFonts w:ascii="Courier New" w:hAnsi="Courier New" w:cs="Courier New"/>
+        </w:rPr>
+        <w:t>(</w:t>
+      </w:r>
+      <w:proofErr w:type="gramEnd"/>
+      <w:r>
+        <w:rPr>
+          <w:rFonts w:ascii="Courier New" w:hAnsi="Courier New" w:cs="Courier New"/>
+        </w:rPr>
+        <w:t>Comparable[] a) {</w:t>
+      </w:r>
+    </w:p>
+    <w:p>
+      <w:pPr>
+        <w:pStyle w:val="PlainText"/>
+        <w:rPr>
+          <w:rFonts w:ascii="Courier New" w:hAnsi="Courier New" w:cs="Courier New"/>
+        </w:rPr>
+      </w:pPr>
+      <w:r>
+        <w:rPr>
+          <w:rFonts w:ascii="Courier New" w:hAnsi="Courier New" w:cs="Courier New"/>
+        </w:rPr>
+        <w:t xml:space="preserve">    int N = </w:t>
+      </w:r>
+      <w:proofErr w:type="spellStart"/>
+      <w:proofErr w:type="gramStart"/>
+      <w:r>
+        <w:rPr>
+          <w:rFonts w:ascii="Courier New" w:hAnsi="Courier New" w:cs="Courier New"/>
+        </w:rPr>
+        <w:t>a.length</w:t>
+      </w:r>
+      <w:proofErr w:type="spellEnd"/>
+      <w:proofErr w:type="gramEnd"/>
+      <w:r>
+        <w:rPr>
+          <w:rFonts w:ascii="Courier New" w:hAnsi="Courier New" w:cs="Courier New"/>
+        </w:rPr>
+        <w:t>;</w:t>
+      </w:r>
+    </w:p>
+    <w:p>
+      <w:pPr>
+        <w:pStyle w:val="PlainText"/>
+        <w:rPr>
+          <w:rFonts w:ascii="Courier New" w:hAnsi="Courier New" w:cs="Courier New"/>
+        </w:rPr>
+      </w:pPr>
+      <w:r>
+        <w:rPr>
+          <w:rFonts w:ascii="Courier New" w:hAnsi="Courier New" w:cs="Courier New"/>
+        </w:rPr>
+        <w:t xml:space="preserve">    for (int </w:t>
+      </w:r>
+      <w:proofErr w:type="spellStart"/>
+      <w:r>
+        <w:rPr>
+          <w:rFonts w:ascii="Courier New" w:hAnsi="Courier New" w:cs="Courier New"/>
+        </w:rPr>
+        <w:t>i</w:t>
+      </w:r>
+      <w:proofErr w:type="spellEnd"/>
+      <w:r>
+        <w:rPr>
+          <w:rFonts w:ascii="Courier New" w:hAnsi="Courier New" w:cs="Courier New"/>
+        </w:rPr>
+        <w:t xml:space="preserve"> = 1; </w:t>
+      </w:r>
+      <w:proofErr w:type="spellStart"/>
+      <w:r>
+        <w:rPr>
+          <w:rFonts w:ascii="Courier New" w:hAnsi="Courier New" w:cs="Courier New"/>
+        </w:rPr>
+        <w:t>i</w:t>
+      </w:r>
+      <w:proofErr w:type="spellEnd"/>
+      <w:r>
+        <w:rPr>
+          <w:rFonts w:ascii="Courier New" w:hAnsi="Courier New" w:cs="Courier New"/>
+        </w:rPr>
+        <w:t xml:space="preserve"> &lt; N; </w:t>
+      </w:r>
+      <w:proofErr w:type="spellStart"/>
+      <w:r>
+        <w:rPr>
+          <w:rFonts w:ascii="Courier New" w:hAnsi="Courier New" w:cs="Courier New"/>
+        </w:rPr>
+        <w:t>i</w:t>
+      </w:r>
+      <w:proofErr w:type="spellEnd"/>
+      <w:r>
+        <w:rPr>
+          <w:rFonts w:ascii="Courier New" w:hAnsi="Courier New" w:cs="Courier New"/>
+        </w:rPr>
+        <w:t>++) {</w:t>
+      </w:r>
+    </w:p>
+    <w:p>
+      <w:pPr>
+        <w:pStyle w:val="PlainText"/>
+        <w:rPr>
+          <w:rFonts w:ascii="Courier New" w:hAnsi="Courier New" w:cs="Courier New"/>
+        </w:rPr>
+      </w:pPr>
+      <w:r>
+        <w:rPr>
+          <w:rFonts w:ascii="Courier New" w:hAnsi="Courier New" w:cs="Courier New"/>
+        </w:rPr>
+        <w:t xml:space="preserve">        Comparable v = a[</w:t>
+      </w:r>
+      <w:proofErr w:type="spellStart"/>
+      <w:r>
+        <w:rPr>
+          <w:rFonts w:ascii="Courier New" w:hAnsi="Courier New" w:cs="Courier New"/>
+        </w:rPr>
+        <w:t>i</w:t>
+      </w:r>
+      <w:proofErr w:type="spellEnd"/>
+      <w:r>
+        <w:rPr>
+          <w:rFonts w:ascii="Courier New" w:hAnsi="Courier New" w:cs="Courier New"/>
+        </w:rPr>
+        <w:t>];</w:t>
+      </w:r>
+    </w:p>
+    <w:p>
+      <w:pPr>
+        <w:pStyle w:val="PlainText"/>
+        <w:rPr>
+          <w:rFonts w:ascii="Courier New" w:hAnsi="Courier New" w:cs="Courier New"/>
+        </w:rPr>
+      </w:pPr>
+      <w:r>
+        <w:rPr>
+          <w:rFonts w:ascii="Courier New" w:hAnsi="Courier New" w:cs="Courier New"/>
+        </w:rPr>
+        <w:t xml:space="preserve">        int lo = 0;</w:t>
+      </w:r>
+    </w:p>
+    <w:p>
+      <w:pPr>
+        <w:pStyle w:val="PlainText"/>
+        <w:rPr>
+          <w:rFonts w:ascii="Courier New" w:hAnsi="Courier New" w:cs="Courier New"/>
+        </w:rPr>
+      </w:pPr>
+      <w:r>
+        <w:rPr>
+          <w:rFonts w:ascii="Courier New" w:hAnsi="Courier New" w:cs="Courier New"/>
+        </w:rPr>
+        <w:t xml:space="preserve">        int hi = </w:t>
+      </w:r>
+      <w:proofErr w:type="spellStart"/>
+      <w:r>
+        <w:rPr>
+          <w:rFonts w:ascii="Courier New" w:hAnsi="Courier New" w:cs="Courier New"/>
+        </w:rPr>
+        <w:t>i</w:t>
+      </w:r>
+      <w:proofErr w:type="spellEnd"/>
+      <w:r>
+        <w:rPr>
+          <w:rFonts w:ascii="Courier New" w:hAnsi="Courier New" w:cs="Courier New"/>
+        </w:rPr>
+        <w:t>;</w:t>
+      </w:r>
+    </w:p>
+    <w:p>
+      <w:pPr>
+        <w:pStyle w:val="PlainText"/>
+        <w:rPr>
+          <w:rFonts w:ascii="Courier New" w:hAnsi="Courier New" w:cs="Courier New"/>
+        </w:rPr>
+      </w:pPr>
+      <w:r>
+        <w:rPr>
+          <w:rFonts w:ascii="Courier New" w:hAnsi="Courier New" w:cs="Courier New"/>
+        </w:rPr>
+        <w:t xml:space="preserve">        while (lo &lt; hi) {</w:t>
+      </w:r>
+    </w:p>
+    <w:p>
+      <w:pPr>
+        <w:pStyle w:val="PlainText"/>
+        <w:rPr>
+          <w:rFonts w:ascii="Courier New" w:hAnsi="Courier New" w:cs="Courier New"/>
+        </w:rPr>
+      </w:pPr>
+      <w:r>
+        <w:rPr>
+          <w:rFonts w:ascii="Courier New" w:hAnsi="Courier New" w:cs="Courier New"/>
+        </w:rPr>
+        <w:t xml:space="preserve">            int mid = lo + (hi - lo) / 2;</w:t>
+      </w:r>
+    </w:p>
+    <w:p>
+      <w:pPr>
+        <w:pStyle w:val="PlainText"/>
+        <w:rPr>
+          <w:rFonts w:ascii="Courier New" w:hAnsi="Courier New" w:cs="Courier New"/>
+        </w:rPr>
+      </w:pPr>
+      <w:r>
+        <w:rPr>
+          <w:rFonts w:ascii="Courier New" w:hAnsi="Courier New" w:cs="Courier New"/>
+        </w:rPr>
+        <w:t xml:space="preserve">            if (</w:t>
+      </w:r>
+      <w:proofErr w:type="gramStart"/>
+      <w:r>
+        <w:rPr>
+          <w:rFonts w:ascii="Courier New" w:hAnsi="Courier New" w:cs="Courier New"/>
+        </w:rPr>
+        <w:t>less(</w:t>
+      </w:r>
+      <w:proofErr w:type="gramEnd"/>
+      <w:r>
+        <w:rPr>
+          <w:rFonts w:ascii="Courier New" w:hAnsi="Courier New" w:cs="Courier New"/>
+        </w:rPr>
+        <w:t>v, a[mid]))</w:t>
+      </w:r>
+    </w:p>
+    <w:p>
+      <w:pPr>
+        <w:pStyle w:val="PlainText"/>
+        <w:rPr>
+          <w:rFonts w:ascii="Courier New" w:hAnsi="Courier New" w:cs="Courier New"/>
+        </w:rPr>
+      </w:pPr>
+      <w:r>
+        <w:rPr>
+          <w:rFonts w:ascii="Courier New" w:hAnsi="Courier New" w:cs="Courier New"/>
+        </w:rPr>
+        <w:t xml:space="preserve">                hi = mid;</w:t>
+      </w:r>
+    </w:p>
+    <w:p>
+      <w:pPr>
+        <w:pStyle w:val="PlainText"/>
+        <w:rPr>
+          <w:rFonts w:ascii="Courier New" w:hAnsi="Courier New" w:cs="Courier New"/>
+        </w:rPr>
+      </w:pPr>
+      <w:r>
+        <w:rPr>
+          <w:rFonts w:ascii="Courier New" w:hAnsi="Courier New" w:cs="Courier New"/>
+        </w:rPr>
+        <w:t xml:space="preserve">            else</w:t>
+      </w:r>
+    </w:p>
+    <w:p>
+      <w:pPr>
+        <w:pStyle w:val="PlainText"/>
+        <w:rPr>
+          <w:rFonts w:ascii="Courier New" w:hAnsi="Courier New" w:cs="Courier New"/>
+        </w:rPr>
+      </w:pPr>
+      <w:r>
+        <w:rPr>
+          <w:rFonts w:ascii="Courier New" w:hAnsi="Courier New" w:cs="Courier New"/>
+        </w:rPr>
+        <w:t xml:space="preserve">                lo = mid + 1;</w:t>
+      </w:r>
+    </w:p>
+    <w:p>
+      <w:pPr>
+        <w:pStyle w:val="PlainText"/>
+        <w:rPr>
+          <w:rFonts w:ascii="Courier New" w:hAnsi="Courier New" w:cs="Courier New"/>
+        </w:rPr>
+      </w:pPr>
+      <w:r>
+        <w:rPr>
+          <w:rFonts w:ascii="Courier New" w:hAnsi="Courier New" w:cs="Courier New"/>
+        </w:rPr>
+        <w:t xml:space="preserve">        }</w:t>
+      </w:r>
+    </w:p>
+    <w:p>
+      <w:pPr>
+        <w:pStyle w:val="PlainText"/>
+        <w:rPr>
+          <w:rFonts w:ascii="Courier New" w:hAnsi="Courier New" w:cs="Courier New"/>
+        </w:rPr>
+      </w:pPr>
+      <w:r>
+        <w:rPr>
+          <w:rFonts w:ascii="Courier New" w:hAnsi="Courier New" w:cs="Courier New"/>
+        </w:rPr>
+        <w:t xml:space="preserve">        for (int j = </w:t>
+      </w:r>
+      <w:proofErr w:type="spellStart"/>
+      <w:r>
+        <w:rPr>
+          <w:rFonts w:ascii="Courier New" w:hAnsi="Courier New" w:cs="Courier New"/>
+        </w:rPr>
+        <w:t>i</w:t>
+      </w:r>
+      <w:proofErr w:type="spellEnd"/>
+      <w:r>
+        <w:rPr>
+          <w:rFonts w:ascii="Courier New" w:hAnsi="Courier New" w:cs="Courier New"/>
+        </w:rPr>
+        <w:t>; j &gt; lo; --j)</w:t>
+      </w:r>
+    </w:p>
+    <w:p>
+      <w:pPr>
+        <w:pStyle w:val="PlainText"/>
+        <w:rPr>
+          <w:rFonts w:ascii="Courier New" w:hAnsi="Courier New" w:cs="Courier New"/>
+        </w:rPr>
+      </w:pPr>
+      <w:r>
+        <w:rPr>
+          <w:rFonts w:ascii="Courier New" w:hAnsi="Courier New" w:cs="Courier New"/>
+        </w:rPr>
+        <w:t xml:space="preserve">            a[j] = a[j-1];</w:t>
+      </w:r>
+    </w:p>
+    <w:p>
+      <w:pPr>
+        <w:pStyle w:val="PlainText"/>
+        <w:rPr>
+          <w:rFonts w:ascii="Courier New" w:hAnsi="Courier New" w:cs="Courier New"/>
+        </w:rPr>
+      </w:pPr>
+      <w:r>
+        <w:rPr>
+          <w:rFonts w:ascii="Courier New" w:hAnsi="Courier New" w:cs="Courier New"/>
+        </w:rPr>
+        <w:t xml:space="preserve">        a[lo] = v;</w:t>
+      </w:r>
+    </w:p>
+    <w:p>
+      <w:pPr>
+        <w:pStyle w:val="PlainText"/>
+        <w:rPr>
+          <w:rFonts w:ascii="Courier New" w:hAnsi="Courier New" w:cs="Courier New"/>
+        </w:rPr>
+      </w:pPr>
+      <w:r>
+        <w:rPr>
+          <w:rFonts w:ascii="Courier New" w:hAnsi="Courier New" w:cs="Courier New"/>
+        </w:rPr>
+        <w:t xml:space="preserve">    }</w:t>
+      </w:r>
+    </w:p>
+    <w:p>
+      <w:pPr>
+        <w:pStyle w:val="PlainText"/>
+        <w:rPr>
+          <w:rFonts w:ascii="Courier New" w:hAnsi="Courier New" w:cs="Courier New"/>
+        </w:rPr>
+      </w:pPr>
+      <w:r>
+        <w:rPr>
+          <w:rFonts w:ascii="Courier New" w:hAnsi="Courier New" w:cs="Courier New"/>
+        </w:rPr>
+        <w:t>}</w:t>
+      </w:r>
+    </w:p>
+    <w:p>
+      <w:pPr>
+        <w:pStyle w:val="PlainText"/>
+        <w:rPr>
+          <w:rFonts w:ascii="Courier New" w:hAnsi="Courier New" w:cs="Courier New"/>
+        </w:rPr>
+      </w:pPr>
+      <w:r>
+        <w:rPr>
+          <w:rFonts w:ascii="Courier New" w:hAnsi="Courier New" w:cs="Courier New"/>
+        </w:rPr>
+        <w:t xml:space="preserve">private static </w:t>
+      </w:r>
+      <w:proofErr w:type="spellStart"/>
+      <w:r>
+        <w:rPr>
+          <w:rFonts w:ascii="Courier New" w:hAnsi="Courier New" w:cs="Courier New"/>
+        </w:rPr>
+        <w:t>boolean</w:t>
+      </w:r>
+      <w:proofErr w:type="spellEnd"/>
+      <w:r>
+        <w:rPr>
+          <w:rFonts w:ascii="Courier New" w:hAnsi="Courier New" w:cs="Courier New"/>
+        </w:rPr>
+        <w:t xml:space="preserve"> </w:t>
+      </w:r>
+      <w:proofErr w:type="gramStart"/>
+      <w:r>
+        <w:rPr>
+          <w:rFonts w:ascii="Courier New" w:hAnsi="Courier New" w:cs="Courier New"/>
+        </w:rPr>
+        <w:t>less(</w:t>
+      </w:r>
+      <w:proofErr w:type="gramEnd"/>
+      <w:r>
+        <w:rPr>
+          <w:rFonts w:ascii="Courier New" w:hAnsi="Courier New" w:cs="Courier New"/>
+        </w:rPr>
+        <w:t>Comparable v, Comparable w) {</w:t>
+      </w:r>
+    </w:p>
+    <w:p>
+      <w:pPr>
+        <w:pStyle w:val="PlainText"/>
+        <w:rPr>
+          <w:rFonts w:ascii="Courier New" w:hAnsi="Courier New" w:cs="Courier New"/>
+        </w:rPr>
+      </w:pPr>
+      <w:r>
+        <w:rPr>
+          <w:rFonts w:ascii="Courier New" w:hAnsi="Courier New" w:cs="Courier New"/>
+        </w:rPr>
+        <w:t xml:space="preserve">    return </w:t>
+      </w:r>
+      <w:proofErr w:type="spellStart"/>
+      <w:proofErr w:type="gramStart"/>
+      <w:r>
+        <w:rPr>
+          <w:rFonts w:ascii="Courier New" w:hAnsi="Courier New" w:cs="Courier New"/>
+        </w:rPr>
+        <w:t>v.compareTo</w:t>
+      </w:r>
+      <w:proofErr w:type="spellEnd"/>
+      <w:proofErr w:type="gramEnd"/>
+      <w:r>
+        <w:rPr>
+          <w:rFonts w:ascii="Courier New" w:hAnsi="Courier New" w:cs="Courier New"/>
+        </w:rPr>
+        <w:t>(w) &lt; 0;</w:t>
+      </w:r>
+    </w:p>
+    <w:p>
+      <w:pPr>
+        <w:pStyle w:val="PlainText"/>
+        <w:rPr>
+          <w:rFonts w:ascii="Courier New" w:hAnsi="Courier New" w:cs="Courier New"/>
+        </w:rPr>
+      </w:pPr>
+      <w:r>
+        <w:rPr>
+          <w:rFonts w:ascii="Courier New" w:hAnsi="Courier New" w:cs="Courier New"/>
+        </w:rPr>
+        <w:t>}</w:t>
+      </w:r>
+    </w:p>
+    <w:p>
+      <w:pPr>
+        <w:pStyle w:val="PlainText"/>
+        <w:rPr>
+          <w:rFonts w:ascii="Courier New" w:hAnsi="Courier New" w:cs="Courier New"/>
+        </w:rPr>
+      </w:pPr>
+    </w:p>
+    <w:p>
+      <w:pPr>
+        <w:pStyle w:val="PlainText"/>
+        <w:rPr>
+          <w:rFonts w:ascii="Courier New" w:hAnsi="Courier New" w:cs="Courier New"/>
+        </w:rPr>
+      </w:pPr>
+      <w:r>
+        <w:rPr>
+          <w:rFonts w:ascii="Courier New" w:hAnsi="Courier New" w:cs="Courier New"/>
+        </w:rPr>
+        <w:t xml:space="preserve">private static void </w:t>
+      </w:r>
+      <w:proofErr w:type="spellStart"/>
+      <w:proofErr w:type="gramStart"/>
+      <w:r>
+        <w:rPr>
+          <w:rFonts w:ascii="Courier New" w:hAnsi="Courier New" w:cs="Courier New"/>
+        </w:rPr>
+        <w:t>exch</w:t>
+      </w:r>
+      <w:proofErr w:type="spellEnd"/>
+      <w:r>
+        <w:rPr>
+          <w:rFonts w:ascii="Courier New" w:hAnsi="Courier New" w:cs="Courier New"/>
+        </w:rPr>
+        <w:t>(</w:t>
+      </w:r>
+      <w:proofErr w:type="gramEnd"/>
+      <w:r>
+        <w:rPr>
+          <w:rFonts w:ascii="Courier New" w:hAnsi="Courier New" w:cs="Courier New"/>
+        </w:rPr>
+        <w:t xml:space="preserve">Comparable[] a, int </w:t>
+      </w:r>
+      <w:proofErr w:type="spellStart"/>
+      <w:r>
+        <w:rPr>
+          <w:rFonts w:ascii="Courier New" w:hAnsi="Courier New" w:cs="Courier New"/>
+        </w:rPr>
+        <w:t>i</w:t>
+      </w:r>
+      <w:proofErr w:type="spellEnd"/>
+      <w:r>
+        <w:rPr>
+          <w:rFonts w:ascii="Courier New" w:hAnsi="Courier New" w:cs="Courier New"/>
+        </w:rPr>
+        <w:t>, int j) {</w:t>
+      </w:r>
+    </w:p>
+    <w:p>
+      <w:pPr>
+        <w:pStyle w:val="PlainText"/>
+        <w:rPr>
+          <w:rFonts w:ascii="Courier New" w:hAnsi="Courier New" w:cs="Courier New"/>
+        </w:rPr>
+      </w:pPr>
+      <w:r>
+        <w:rPr>
+          <w:rFonts w:ascii="Courier New" w:hAnsi="Courier New" w:cs="Courier New"/>
+        </w:rPr>
+        <w:t xml:space="preserve">    Comparable swap = a[</w:t>
+      </w:r>
+      <w:proofErr w:type="spellStart"/>
+      <w:r>
+        <w:rPr>
+          <w:rFonts w:ascii="Courier New" w:hAnsi="Courier New" w:cs="Courier New"/>
+        </w:rPr>
+        <w:t>i</w:t>
+      </w:r>
+      <w:proofErr w:type="spellEnd"/>
+      <w:r>
+        <w:rPr>
+          <w:rFonts w:ascii="Courier New" w:hAnsi="Courier New" w:cs="Courier New"/>
+        </w:rPr>
+        <w:t>];</w:t>
+      </w:r>
+    </w:p>
+    <w:p>
+      <w:pPr>
+        <w:pStyle w:val="PlainText"/>
+        <w:rPr>
+          <w:rFonts w:ascii="Courier New" w:hAnsi="Courier New" w:cs="Courier New"/>
+        </w:rPr>
+      </w:pPr>
+      <w:r>
+        <w:rPr>
+          <w:rFonts w:ascii="Courier New" w:hAnsi="Courier New" w:cs="Courier New"/>
+        </w:rPr>
+        <w:t xml:space="preserve">    a[</w:t>
+      </w:r>
+      <w:proofErr w:type="spellStart"/>
+      <w:r>
+        <w:rPr>
+          <w:rFonts w:ascii="Courier New" w:hAnsi="Courier New" w:cs="Courier New"/>
+        </w:rPr>
+        <w:t>i</w:t>
+      </w:r>
+      <w:proofErr w:type="spellEnd"/>
+      <w:r>
+        <w:rPr>
+          <w:rFonts w:ascii="Courier New" w:hAnsi="Courier New" w:cs="Courier New"/>
+        </w:rPr>
+        <w:t>] = a[j];</w:t>
+      </w:r>
+    </w:p>
+    <w:p>
+      <w:pPr>
+        <w:pStyle w:val="PlainText"/>
+        <w:rPr>
+          <w:rFonts w:ascii="Courier New" w:hAnsi="Courier New" w:cs="Courier New"/>
+        </w:rPr>
+      </w:pPr>
+      <w:r>
+        <w:rPr>
+          <w:rFonts w:ascii="Courier New" w:hAnsi="Courier New" w:cs="Courier New"/>
+        </w:rPr>
+        <w:t xml:space="preserve">    a[j] = swap;</w:t>
+      </w:r>
+    </w:p>
+    <w:p>
+      <w:pPr>
+        <w:pStyle w:val="PlainText"/>
+        <w:rPr>
+          <w:rFonts w:ascii="Courier New" w:hAnsi="Courier New" w:cs="Courier New"/>
+        </w:rPr>
+      </w:pPr>
+      <w:r>
+        <w:rPr>
+          <w:rFonts w:ascii="Courier New" w:hAnsi="Courier New" w:cs="Courier New"/>
+        </w:rPr>
+        <w:t>}</w:t>
+      </w:r>
+    </w:p>
+    <w:p>
+      <w:pPr>
+        <w:pStyle w:val="PlainText"/>
+        <w:rPr>
+          <w:rFonts w:ascii="Courier New" w:hAnsi="Courier New" w:cs="Courier New"/>
+        </w:rPr>
+      </w:pPr>
+    </w:p>
+    <w:p>
+      <w:pPr>
+        <w:pStyle w:val="PlainText"/>
+        <w:rPr>
+          <w:rFonts w:ascii="Courier New" w:hAnsi="Courier New" w:cs="Courier New"/>
+        </w:rPr>
+      </w:pPr>
+      <w:r>
+        <w:rPr>
+          <w:rFonts w:ascii="Courier New" w:hAnsi="Courier New" w:cs="Courier New"/>
+        </w:rPr>
+        <w:t xml:space="preserve">  public static void </w:t>
+      </w:r>
+      <w:proofErr w:type="gramStart"/>
+      <w:r>
+        <w:rPr>
+          <w:rFonts w:ascii="Courier New" w:hAnsi="Courier New" w:cs="Courier New"/>
+        </w:rPr>
+        <w:t>main(</w:t>
+      </w:r>
+      <w:proofErr w:type="gramEnd"/>
+      <w:r>
+        <w:rPr>
+          <w:rFonts w:ascii="Courier New" w:hAnsi="Courier New" w:cs="Courier New"/>
+        </w:rPr>
+        <w:t xml:space="preserve">String[] </w:t>
+      </w:r>
+      <w:proofErr w:type="spellStart"/>
+      <w:r>
+        <w:rPr>
+          <w:rFonts w:ascii="Courier New" w:hAnsi="Courier New" w:cs="Courier New"/>
+        </w:rPr>
+        <w:t>args</w:t>
+      </w:r>
+      <w:proofErr w:type="spellEnd"/>
+      <w:r>
+        <w:rPr>
+          <w:rFonts w:ascii="Courier New" w:hAnsi="Courier New" w:cs="Courier New"/>
+        </w:rPr>
+        <w:t>) {</w:t>
+      </w:r>
+    </w:p>
+    <w:p>
+      <w:pPr>
+        <w:pStyle w:val="PlainText"/>
+        <w:rPr>
+          <w:rFonts w:ascii="Courier New" w:hAnsi="Courier New" w:cs="Courier New"/>
+        </w:rPr>
+      </w:pPr>
+      <w:r>
+        <w:rPr>
+          <w:rFonts w:ascii="Courier New" w:hAnsi="Courier New" w:cs="Courier New"/>
+        </w:rPr>
+        <w:t xml:space="preserve">    Random rand = new </w:t>
+      </w:r>
+      <w:proofErr w:type="gramStart"/>
+      <w:r>
+        <w:rPr>
+          <w:rFonts w:ascii="Courier New" w:hAnsi="Courier New" w:cs="Courier New"/>
+        </w:rPr>
+        <w:t>Random(</w:t>
+      </w:r>
+      <w:proofErr w:type="gramEnd"/>
+      <w:r>
+        <w:rPr>
+          <w:rFonts w:ascii="Courier New" w:hAnsi="Courier New" w:cs="Courier New"/>
+        </w:rPr>
+        <w:t>);</w:t>
+      </w:r>
+    </w:p>
+    <w:p>
+      <w:pPr>
+        <w:pStyle w:val="PlainText"/>
+        <w:rPr>
+          <w:rFonts w:ascii="Courier New" w:hAnsi="Courier New" w:cs="Courier New"/>
+        </w:rPr>
+      </w:pPr>
+      <w:r>
+        <w:rPr>
+          <w:rFonts w:ascii="Courier New" w:hAnsi="Courier New" w:cs="Courier New"/>
+        </w:rPr>
+        <w:t xml:space="preserve">    </w:t>
+      </w:r>
+      <w:proofErr w:type="gramStart"/>
+      <w:r>
+        <w:rPr>
+          <w:rFonts w:ascii="Courier New" w:hAnsi="Courier New" w:cs="Courier New"/>
+        </w:rPr>
+        <w:t>Comparable[</w:t>
+      </w:r>
+      <w:proofErr w:type="gramEnd"/>
+      <w:r>
+        <w:rPr>
+          <w:rFonts w:ascii="Courier New" w:hAnsi="Courier New" w:cs="Courier New"/>
+        </w:rPr>
+        <w:t>] arr1 = new Comparable[8000];</w:t>
+      </w:r>
+    </w:p>
+    <w:p>
+      <w:pPr>
+        <w:pStyle w:val="PlainText"/>
+        <w:rPr>
+          <w:rFonts w:ascii="Courier New" w:hAnsi="Courier New" w:cs="Courier New"/>
+        </w:rPr>
+      </w:pPr>
+      <w:r>
+        <w:rPr>
+          <w:rFonts w:ascii="Courier New" w:hAnsi="Courier New" w:cs="Courier New"/>
+        </w:rPr>
+        <w:t xml:space="preserve">    for (int </w:t>
+      </w:r>
+      <w:proofErr w:type="spellStart"/>
+      <w:r>
+        <w:rPr>
+          <w:rFonts w:ascii="Courier New" w:hAnsi="Courier New" w:cs="Courier New"/>
+        </w:rPr>
+        <w:t>i</w:t>
+      </w:r>
+      <w:proofErr w:type="spellEnd"/>
+      <w:r>
+        <w:rPr>
+          <w:rFonts w:ascii="Courier New" w:hAnsi="Courier New" w:cs="Courier New"/>
+        </w:rPr>
+        <w:t xml:space="preserve"> = 0; </w:t>
+      </w:r>
+      <w:proofErr w:type="spellStart"/>
+      <w:r>
+        <w:rPr>
+          <w:rFonts w:ascii="Courier New" w:hAnsi="Courier New" w:cs="Courier New"/>
+        </w:rPr>
+        <w:t>i</w:t>
+      </w:r>
+      <w:proofErr w:type="spellEnd"/>
+      <w:r>
+        <w:rPr>
+          <w:rFonts w:ascii="Courier New" w:hAnsi="Courier New" w:cs="Courier New"/>
+        </w:rPr>
+        <w:t xml:space="preserve"> &lt; arr1.length; </w:t>
+      </w:r>
+      <w:proofErr w:type="spellStart"/>
+      <w:r>
+        <w:rPr>
+          <w:rFonts w:ascii="Courier New" w:hAnsi="Courier New" w:cs="Courier New"/>
+        </w:rPr>
+        <w:t>i</w:t>
+      </w:r>
+      <w:proofErr w:type="spellEnd"/>
+      <w:r>
+        <w:rPr>
+          <w:rFonts w:ascii="Courier New" w:hAnsi="Courier New" w:cs="Courier New"/>
+        </w:rPr>
+        <w:t>++)</w:t>
+      </w:r>
+    </w:p>
+    <w:p>
+      <w:pPr>
+        <w:pStyle w:val="PlainText"/>
+        <w:rPr>
+          <w:rFonts w:ascii="Courier New" w:hAnsi="Courier New" w:cs="Courier New"/>
+        </w:rPr>
+      </w:pPr>
+      <w:r>
+        <w:rPr>
+          <w:rFonts w:ascii="Courier New" w:hAnsi="Courier New" w:cs="Courier New"/>
+        </w:rPr>
+        <w:t xml:space="preserve">        arr1[</w:t>
+      </w:r>
+      <w:proofErr w:type="spellStart"/>
+      <w:r>
+        <w:rPr>
+          <w:rFonts w:ascii="Courier New" w:hAnsi="Courier New" w:cs="Courier New"/>
+        </w:rPr>
+        <w:t>i</w:t>
+      </w:r>
+      <w:proofErr w:type="spellEnd"/>
+      <w:r>
+        <w:rPr>
+          <w:rFonts w:ascii="Courier New" w:hAnsi="Courier New" w:cs="Courier New"/>
+        </w:rPr>
+        <w:t xml:space="preserve">] = </w:t>
+      </w:r>
+      <w:proofErr w:type="spellStart"/>
+      <w:proofErr w:type="gramStart"/>
+      <w:r>
+        <w:rPr>
+          <w:rFonts w:ascii="Courier New" w:hAnsi="Courier New" w:cs="Courier New"/>
+        </w:rPr>
+        <w:t>rand.nextInt</w:t>
+      </w:r>
+      <w:proofErr w:type="spellEnd"/>
+      <w:proofErr w:type="gramEnd"/>
+      <w:r>
+        <w:rPr>
+          <w:rFonts w:ascii="Courier New" w:hAnsi="Courier New" w:cs="Courier New"/>
+        </w:rPr>
+        <w:t>();</w:t>
+      </w:r>
+    </w:p>
+    <w:p>
+      <w:pPr>
+        <w:pStyle w:val="PlainText"/>
+        <w:rPr>
+          <w:rFonts w:ascii="Courier New" w:hAnsi="Courier New" w:cs="Courier New"/>
+        </w:rPr>
+      </w:pPr>
+    </w:p>
+    <w:p>
+      <w:pPr>
+        <w:pStyle w:val="PlainText"/>
+        <w:rPr>
+          <w:rFonts w:ascii="Courier New" w:hAnsi="Courier New" w:cs="Courier New"/>
+        </w:rPr>
+      </w:pPr>
+      <w:r>
+        <w:rPr>
+          <w:rFonts w:ascii="Courier New" w:hAnsi="Courier New" w:cs="Courier New"/>
+        </w:rPr>
+        <w:t xml:space="preserve">    long </w:t>
+      </w:r>
+      <w:proofErr w:type="spellStart"/>
+      <w:r>
+        <w:rPr>
+          <w:rFonts w:ascii="Courier New" w:hAnsi="Courier New" w:cs="Courier New"/>
+        </w:rPr>
+        <w:t>startTime</w:t>
+      </w:r>
+      <w:proofErr w:type="spellEnd"/>
+      <w:r>
+        <w:rPr>
+          <w:rFonts w:ascii="Courier New" w:hAnsi="Courier New" w:cs="Courier New"/>
+        </w:rPr>
+        <w:t xml:space="preserve">, </w:t>
+      </w:r>
+      <w:proofErr w:type="spellStart"/>
+      <w:r>
+        <w:rPr>
+          <w:rFonts w:ascii="Courier New" w:hAnsi="Courier New" w:cs="Courier New"/>
+        </w:rPr>
+        <w:t>endTime</w:t>
+      </w:r>
+      <w:proofErr w:type="spellEnd"/>
+      <w:r>
+        <w:rPr>
+          <w:rFonts w:ascii="Courier New" w:hAnsi="Courier New" w:cs="Courier New"/>
+        </w:rPr>
+        <w:t>, elapsed;</w:t>
+      </w:r>
+    </w:p>
+    <w:p>
+      <w:pPr>
+        <w:pStyle w:val="PlainText"/>
+        <w:rPr>
+          <w:rFonts w:ascii="Courier New" w:hAnsi="Courier New" w:cs="Courier New"/>
+        </w:rPr>
+      </w:pPr>
+    </w:p>
+    <w:p>
+      <w:pPr>
+        <w:pStyle w:val="PlainText"/>
+        <w:rPr>
+          <w:rFonts w:ascii="Courier New" w:hAnsi="Courier New" w:cs="Courier New"/>
+        </w:rPr>
+      </w:pPr>
+      <w:r>
+        <w:rPr>
+          <w:rFonts w:ascii="Courier New" w:hAnsi="Courier New" w:cs="Courier New"/>
+        </w:rPr>
+        <w:t xml:space="preserve">    /* --Insertion sort with exchanges-- */</w:t>
+      </w:r>
+    </w:p>
+    <w:p>
+      <w:pPr>
+        <w:pStyle w:val="PlainText"/>
+        <w:rPr>
+          <w:rFonts w:ascii="Courier New" w:hAnsi="Courier New" w:cs="Courier New"/>
+        </w:rPr>
+      </w:pPr>
+      <w:r>
+        <w:rPr>
+          <w:rFonts w:ascii="Courier New" w:hAnsi="Courier New" w:cs="Courier New"/>
+        </w:rPr>
+        <w:lastRenderedPageBreak/>
+        <w:t xml:space="preserve">    </w:t>
+      </w:r>
+      <w:proofErr w:type="spellStart"/>
+      <w:r>
+        <w:rPr>
+          <w:rFonts w:ascii="Courier New" w:hAnsi="Courier New" w:cs="Courier New"/>
+        </w:rPr>
+        <w:t>startTime</w:t>
+      </w:r>
+      <w:proofErr w:type="spellEnd"/>
+      <w:r>
+        <w:rPr>
+          <w:rFonts w:ascii="Courier New" w:hAnsi="Courier New" w:cs="Courier New"/>
+        </w:rPr>
+        <w:t xml:space="preserve"> = </w:t>
+      </w:r>
+      <w:proofErr w:type="spellStart"/>
+      <w:r>
+        <w:rPr>
+          <w:rFonts w:ascii="Courier New" w:hAnsi="Courier New" w:cs="Courier New"/>
+        </w:rPr>
+        <w:t>System.currentTimeMillis</w:t>
+      </w:r>
+      <w:proofErr w:type="spellEnd"/>
+      <w:r>
+        <w:rPr>
+          <w:rFonts w:ascii="Courier New" w:hAnsi="Courier New" w:cs="Courier New"/>
+        </w:rPr>
+        <w:t>();</w:t>
+      </w:r>
+    </w:p>
+    <w:p>
+      <w:pPr>
+        <w:pStyle w:val="PlainText"/>
+        <w:rPr>
+          <w:rFonts w:ascii="Courier New" w:hAnsi="Courier New" w:cs="Courier New"/>
+        </w:rPr>
+      </w:pPr>
+      <w:r>
+        <w:rPr>
+          <w:rFonts w:ascii="Courier New" w:hAnsi="Courier New" w:cs="Courier New"/>
+        </w:rPr>
+        <w:t xml:space="preserve">    </w:t>
+      </w:r>
+      <w:proofErr w:type="spellStart"/>
+      <w:r>
+        <w:rPr>
+          <w:rFonts w:ascii="Courier New" w:hAnsi="Courier New" w:cs="Courier New"/>
+        </w:rPr>
+        <w:t>insSortWith</w:t>
+      </w:r>
+      <w:proofErr w:type="spellEnd"/>
+      <w:r>
+        <w:rPr>
+          <w:rFonts w:ascii="Courier New" w:hAnsi="Courier New" w:cs="Courier New"/>
+        </w:rPr>
+        <w:t>(arr1);</w:t>
+      </w:r>
+    </w:p>
+    <w:p>
+      <w:pPr>
+        <w:pStyle w:val="PlainText"/>
+        <w:rPr>
+          <w:rFonts w:ascii="Courier New" w:hAnsi="Courier New" w:cs="Courier New"/>
+        </w:rPr>
+      </w:pPr>
+      <w:r>
+        <w:rPr>
+          <w:rFonts w:ascii="Courier New" w:hAnsi="Courier New" w:cs="Courier New"/>
+        </w:rPr>
+        <w:t xml:space="preserve">    </w:t>
+      </w:r>
+      <w:proofErr w:type="spellStart"/>
+      <w:r>
+        <w:rPr>
+          <w:rFonts w:ascii="Courier New" w:hAnsi="Courier New" w:cs="Courier New"/>
+        </w:rPr>
+        <w:t>endTime</w:t>
+      </w:r>
+      <w:proofErr w:type="spellEnd"/>
+      <w:r>
+        <w:rPr>
+          <w:rFonts w:ascii="Courier New" w:hAnsi="Courier New" w:cs="Courier New"/>
+        </w:rPr>
+        <w:t xml:space="preserve"> = </w:t>
+      </w:r>
+      <w:proofErr w:type="spellStart"/>
+      <w:r>
+        <w:rPr>
+          <w:rFonts w:ascii="Courier New" w:hAnsi="Courier New" w:cs="Courier New"/>
+        </w:rPr>
+        <w:t>System.currentTimeMillis</w:t>
+      </w:r>
+      <w:proofErr w:type="spellEnd"/>
+      <w:r>
+        <w:rPr>
+          <w:rFonts w:ascii="Courier New" w:hAnsi="Courier New" w:cs="Courier New"/>
+        </w:rPr>
+        <w:t>();</w:t>
+      </w:r>
+    </w:p>
+    <w:p>
+      <w:pPr>
+        <w:pStyle w:val="PlainText"/>
+        <w:rPr>
+          <w:rFonts w:ascii="Courier New" w:hAnsi="Courier New" w:cs="Courier New"/>
+        </w:rPr>
+      </w:pPr>
+      <w:r>
+        <w:rPr>
+          <w:rFonts w:ascii="Courier New" w:hAnsi="Courier New" w:cs="Courier New"/>
+        </w:rPr>
+        <w:t xml:space="preserve">    elapsed = </w:t>
+      </w:r>
+      <w:proofErr w:type="spellStart"/>
+      <w:r>
+        <w:rPr>
+          <w:rFonts w:ascii="Courier New" w:hAnsi="Courier New" w:cs="Courier New"/>
+        </w:rPr>
+        <w:t>endTime</w:t>
+      </w:r>
+      <w:proofErr w:type="spellEnd"/>
+      <w:r>
+        <w:rPr>
+          <w:rFonts w:ascii="Courier New" w:hAnsi="Courier New" w:cs="Courier New"/>
+        </w:rPr>
+        <w:t xml:space="preserve"> - </w:t>
+      </w:r>
+      <w:proofErr w:type="spellStart"/>
+      <w:r>
+        <w:rPr>
+          <w:rFonts w:ascii="Courier New" w:hAnsi="Courier New" w:cs="Courier New"/>
+        </w:rPr>
+        <w:t>startTime</w:t>
+      </w:r>
+      <w:proofErr w:type="spellEnd"/>
+      <w:r>
+        <w:rPr>
+          <w:rFonts w:ascii="Courier New" w:hAnsi="Courier New" w:cs="Courier New"/>
+        </w:rPr>
+        <w:t>;</w:t>
+      </w:r>
+    </w:p>
+    <w:p>
+      <w:pPr>
+        <w:pStyle w:val="PlainText"/>
+        <w:rPr>
+          <w:rFonts w:ascii="Courier New" w:hAnsi="Courier New" w:cs="Courier New"/>
+        </w:rPr>
+      </w:pPr>
+    </w:p>
+    <w:p>
+      <w:pPr>
+        <w:pStyle w:val="PlainText"/>
+        <w:rPr>
+          <w:rFonts w:ascii="Courier New" w:hAnsi="Courier New" w:cs="Courier New"/>
+        </w:rPr>
+      </w:pPr>
+      <w:r>
+        <w:rPr>
+          <w:rFonts w:ascii="Courier New" w:hAnsi="Courier New" w:cs="Courier New"/>
+        </w:rPr>
+        <w:t xml:space="preserve">    </w:t>
+      </w:r>
+      <w:proofErr w:type="spellStart"/>
+      <w:r>
+        <w:rPr>
+          <w:rFonts w:ascii="Courier New" w:hAnsi="Courier New" w:cs="Courier New"/>
+        </w:rPr>
+        <w:t>System.out.println</w:t>
+      </w:r>
+      <w:proofErr w:type="spellEnd"/>
+      <w:r>
+        <w:rPr>
+          <w:rFonts w:ascii="Courier New" w:hAnsi="Courier New" w:cs="Courier New"/>
+        </w:rPr>
+        <w:t>();</w:t>
+      </w:r>
+    </w:p>
+    <w:p>
+      <w:pPr>
+        <w:pStyle w:val="PlainText"/>
+        <w:rPr>
+          <w:rFonts w:ascii="Courier New" w:hAnsi="Courier New" w:cs="Courier New"/>
+        </w:rPr>
+      </w:pPr>
+      <w:r>
+        <w:rPr>
+          <w:rFonts w:ascii="Courier New" w:hAnsi="Courier New" w:cs="Courier New"/>
+        </w:rPr>
+        <w:t xml:space="preserve">    </w:t>
+      </w:r>
+      <w:proofErr w:type="spellStart"/>
+      <w:r>
+        <w:rPr>
+          <w:rFonts w:ascii="Courier New" w:hAnsi="Courier New" w:cs="Courier New"/>
+        </w:rPr>
+        <w:t>System.out.println</w:t>
+      </w:r>
+      <w:proofErr w:type="spellEnd"/>
+      <w:r>
+        <w:rPr>
+          <w:rFonts w:ascii="Courier New" w:hAnsi="Courier New" w:cs="Courier New"/>
+        </w:rPr>
+        <w:t>("Insertion Sort Time (with exchanges): " + elapsed);</w:t>
+      </w:r>
+    </w:p>
+    <w:p>
+      <w:pPr>
+        <w:pStyle w:val="PlainText"/>
+        <w:rPr>
+          <w:rFonts w:ascii="Courier New" w:hAnsi="Courier New" w:cs="Courier New"/>
+        </w:rPr>
+      </w:pPr>
+    </w:p>
+    <w:p>
+      <w:pPr>
+        <w:pStyle w:val="PlainText"/>
+        <w:rPr>
+          <w:rFonts w:ascii="Courier New" w:hAnsi="Courier New" w:cs="Courier New"/>
+        </w:rPr>
+      </w:pPr>
+      <w:r>
+        <w:rPr>
+          <w:rFonts w:ascii="Courier New" w:hAnsi="Courier New" w:cs="Courier New"/>
+        </w:rPr>
+        <w:t xml:space="preserve">    /* --Insertion sort without exchanges-- */</w:t>
+      </w:r>
+    </w:p>
+    <w:p>
+      <w:pPr>
+        <w:pStyle w:val="PlainText"/>
+        <w:rPr>
+          <w:rFonts w:ascii="Courier New" w:hAnsi="Courier New" w:cs="Courier New"/>
+        </w:rPr>
+      </w:pPr>
+      <w:r>
+        <w:rPr>
+          <w:rFonts w:ascii="Courier New" w:hAnsi="Courier New" w:cs="Courier New"/>
+        </w:rPr>
+        <w:t xml:space="preserve">    </w:t>
+      </w:r>
+      <w:proofErr w:type="spellStart"/>
+      <w:r>
+        <w:rPr>
+          <w:rFonts w:ascii="Courier New" w:hAnsi="Courier New" w:cs="Courier New"/>
+        </w:rPr>
+        <w:t>startTime</w:t>
+      </w:r>
+      <w:proofErr w:type="spellEnd"/>
+      <w:r>
+        <w:rPr>
+          <w:rFonts w:ascii="Courier New" w:hAnsi="Courier New" w:cs="Courier New"/>
+        </w:rPr>
+        <w:t xml:space="preserve"> = </w:t>
+      </w:r>
+      <w:proofErr w:type="spellStart"/>
+      <w:r>
+        <w:rPr>
+          <w:rFonts w:ascii="Courier New" w:hAnsi="Courier New" w:cs="Courier New"/>
+        </w:rPr>
+        <w:t>System.currentTimeMillis</w:t>
+      </w:r>
+      <w:proofErr w:type="spellEnd"/>
+      <w:r>
+        <w:rPr>
+          <w:rFonts w:ascii="Courier New" w:hAnsi="Courier New" w:cs="Courier New"/>
+        </w:rPr>
+        <w:t>();</w:t>
+      </w:r>
+    </w:p>
+    <w:p>
+      <w:pPr>
+        <w:pStyle w:val="PlainText"/>
+        <w:rPr>
+          <w:rFonts w:ascii="Courier New" w:hAnsi="Courier New" w:cs="Courier New"/>
+        </w:rPr>
+      </w:pPr>
+      <w:r>
+        <w:rPr>
+          <w:rFonts w:ascii="Courier New" w:hAnsi="Courier New" w:cs="Courier New"/>
+        </w:rPr>
+        <w:t xml:space="preserve">    </w:t>
+      </w:r>
+      <w:proofErr w:type="spellStart"/>
+      <w:r>
+        <w:rPr>
+          <w:rFonts w:ascii="Courier New" w:hAnsi="Courier New" w:cs="Courier New"/>
+        </w:rPr>
+        <w:t>insSortWithOut</w:t>
+      </w:r>
+      <w:proofErr w:type="spellEnd"/>
+      <w:r>
+        <w:rPr>
+          <w:rFonts w:ascii="Courier New" w:hAnsi="Courier New" w:cs="Courier New"/>
+        </w:rPr>
+        <w:t>(arr1);</w:t>
+      </w:r>
+    </w:p>
+    <w:p>
+      <w:pPr>
+        <w:pStyle w:val="PlainText"/>
+        <w:rPr>
+          <w:rFonts w:ascii="Courier New" w:hAnsi="Courier New" w:cs="Courier New"/>
+        </w:rPr>
+      </w:pPr>
+      <w:r>
+        <w:rPr>
+          <w:rFonts w:ascii="Courier New" w:hAnsi="Courier New" w:cs="Courier New"/>
+        </w:rPr>
+        <w:t xml:space="preserve">    </w:t>
+      </w:r>
+      <w:proofErr w:type="spellStart"/>
+      <w:r>
+        <w:rPr>
+          <w:rFonts w:ascii="Courier New" w:hAnsi="Courier New" w:cs="Courier New"/>
+        </w:rPr>
+        <w:t>endTime</w:t>
+      </w:r>
+      <w:proofErr w:type="spellEnd"/>
+      <w:r>
+        <w:rPr>
+          <w:rFonts w:ascii="Courier New" w:hAnsi="Courier New" w:cs="Courier New"/>
+        </w:rPr>
+        <w:t xml:space="preserve"> = </w:t>
+      </w:r>
+      <w:proofErr w:type="spellStart"/>
+      <w:r>
+        <w:rPr>
+          <w:rFonts w:ascii="Courier New" w:hAnsi="Courier New" w:cs="Courier New"/>
+        </w:rPr>
+        <w:t>System.currentTimeMillis</w:t>
+      </w:r>
+      <w:proofErr w:type="spellEnd"/>
+      <w:r>
+        <w:rPr>
+          <w:rFonts w:ascii="Courier New" w:hAnsi="Courier New" w:cs="Courier New"/>
+        </w:rPr>
+        <w:t>();</w:t>
+      </w:r>
+    </w:p>
+    <w:p>
+      <w:pPr>
+        <w:pStyle w:val="PlainText"/>
+        <w:rPr>
+          <w:rFonts w:ascii="Courier New" w:hAnsi="Courier New" w:cs="Courier New"/>
+        </w:rPr>
+      </w:pPr>
+      <w:r>
+        <w:rPr>
+          <w:rFonts w:ascii="Courier New" w:hAnsi="Courier New" w:cs="Courier New"/>
+        </w:rPr>
+        <w:t xml:space="preserve">    elapsed = </w:t>
+      </w:r>
+      <w:proofErr w:type="spellStart"/>
+      <w:r>
+        <w:rPr>
+          <w:rFonts w:ascii="Courier New" w:hAnsi="Courier New" w:cs="Courier New"/>
+        </w:rPr>
+        <w:t>endTime</w:t>
+      </w:r>
+      <w:proofErr w:type="spellEnd"/>
+      <w:r>
+        <w:rPr>
+          <w:rFonts w:ascii="Courier New" w:hAnsi="Courier New" w:cs="Courier New"/>
+        </w:rPr>
+        <w:t xml:space="preserve"> - </w:t>
+      </w:r>
+      <w:proofErr w:type="spellStart"/>
+      <w:r>
+        <w:rPr>
+          <w:rFonts w:ascii="Courier New" w:hAnsi="Courier New" w:cs="Courier New"/>
+        </w:rPr>
+        <w:t>startTime</w:t>
+      </w:r>
+      <w:proofErr w:type="spellEnd"/>
+      <w:r>
+        <w:rPr>
+          <w:rFonts w:ascii="Courier New" w:hAnsi="Courier New" w:cs="Courier New"/>
+        </w:rPr>
+        <w:t>;</w:t>
+      </w:r>
+    </w:p>
+    <w:p>
+      <w:pPr>
+        <w:pStyle w:val="PlainText"/>
+        <w:rPr>
+          <w:rFonts w:ascii="Courier New" w:hAnsi="Courier New" w:cs="Courier New"/>
+        </w:rPr>
+      </w:pPr>
+    </w:p>
+    <w:p>
+      <w:pPr>
+        <w:pStyle w:val="PlainText"/>
+        <w:rPr>
+          <w:rFonts w:ascii="Courier New" w:hAnsi="Courier New" w:cs="Courier New"/>
+        </w:rPr>
+      </w:pPr>
+      <w:r>
+        <w:rPr>
+          <w:rFonts w:ascii="Courier New" w:hAnsi="Courier New" w:cs="Courier New"/>
+        </w:rPr>
+        <w:t xml:space="preserve">    </w:t>
+      </w:r>
+      <w:proofErr w:type="spellStart"/>
+      <w:r>
+        <w:rPr>
+          <w:rFonts w:ascii="Courier New" w:hAnsi="Courier New" w:cs="Courier New"/>
+        </w:rPr>
+        <w:t>System.out.println</w:t>
+      </w:r>
+      <w:proofErr w:type="spellEnd"/>
+      <w:r>
+        <w:rPr>
+          <w:rFonts w:ascii="Courier New" w:hAnsi="Courier New" w:cs="Courier New"/>
+        </w:rPr>
+        <w:t>();</w:t>
+      </w:r>
+    </w:p>
+    <w:p>
+      <w:pPr>
+        <w:pStyle w:val="PlainText"/>
+        <w:rPr>
+          <w:rFonts w:ascii="Courier New" w:hAnsi="Courier New" w:cs="Courier New"/>
+        </w:rPr>
+      </w:pPr>
+      <w:r>
+        <w:rPr>
+          <w:rFonts w:ascii="Courier New" w:hAnsi="Courier New" w:cs="Courier New"/>
+        </w:rPr>
+        <w:t xml:space="preserve">    </w:t>
+      </w:r>
+      <w:proofErr w:type="spellStart"/>
+      <w:r>
+        <w:rPr>
+          <w:rFonts w:ascii="Courier New" w:hAnsi="Courier New" w:cs="Courier New"/>
+        </w:rPr>
+        <w:t>System.out.println</w:t>
+      </w:r>
+      <w:proofErr w:type="spellEnd"/>
+      <w:r>
+        <w:rPr>
+          <w:rFonts w:ascii="Courier New" w:hAnsi="Courier New" w:cs="Courier New"/>
+        </w:rPr>
+        <w:t>("Insertion Sort Time (w/ exchanges): " + elapsed);</w:t>
+      </w:r>
+    </w:p>
+    <w:p>
+      <w:pPr>
+        <w:pStyle w:val="PlainText"/>
+        <w:rPr>
+          <w:rFonts w:ascii="Courier New" w:hAnsi="Courier New" w:cs="Courier New"/>
+        </w:rPr>
+      </w:pPr>
+    </w:p>
+    <w:p>
+      <w:pPr>
+        <w:pStyle w:val="PlainText"/>
+        <w:rPr>
+          <w:rFonts w:ascii="Courier New" w:hAnsi="Courier New" w:cs="Courier New"/>
+        </w:rPr>
+      </w:pPr>
+      <w:r>
+        <w:rPr>
+          <w:rFonts w:ascii="Courier New" w:hAnsi="Courier New" w:cs="Courier New"/>
+        </w:rPr>
+        <w:t xml:space="preserve">    /* --Binary Insertion Sort --*/</w:t>
+      </w:r>
+    </w:p>
+    <w:p>
+      <w:pPr>
+        <w:pStyle w:val="PlainText"/>
+        <w:rPr>
+          <w:rFonts w:ascii="Courier New" w:hAnsi="Courier New" w:cs="Courier New"/>
+        </w:rPr>
+      </w:pPr>
+      <w:r>
+        <w:rPr>
+          <w:rFonts w:ascii="Courier New" w:hAnsi="Courier New" w:cs="Courier New"/>
+        </w:rPr>
+        <w:t xml:space="preserve">    </w:t>
+      </w:r>
+      <w:proofErr w:type="spellStart"/>
+      <w:r>
+        <w:rPr>
+          <w:rFonts w:ascii="Courier New" w:hAnsi="Courier New" w:cs="Courier New"/>
+        </w:rPr>
+        <w:t>startTime</w:t>
+      </w:r>
+      <w:proofErr w:type="spellEnd"/>
+      <w:r>
+        <w:rPr>
+          <w:rFonts w:ascii="Courier New" w:hAnsi="Courier New" w:cs="Courier New"/>
+        </w:rPr>
+        <w:t xml:space="preserve"> = </w:t>
+      </w:r>
+      <w:proofErr w:type="spellStart"/>
+      <w:r>
+        <w:rPr>
+          <w:rFonts w:ascii="Courier New" w:hAnsi="Courier New" w:cs="Courier New"/>
+        </w:rPr>
+        <w:t>System.currentTimeMillis</w:t>
+      </w:r>
+      <w:proofErr w:type="spellEnd"/>
+      <w:r>
+        <w:rPr>
+          <w:rFonts w:ascii="Courier New" w:hAnsi="Courier New" w:cs="Courier New"/>
+        </w:rPr>
+        <w:t>();</w:t>
+      </w:r>
+    </w:p>
+    <w:p>
+      <w:pPr>
+        <w:pStyle w:val="PlainText"/>
+        <w:rPr>
+          <w:rFonts w:ascii="Courier New" w:hAnsi="Courier New" w:cs="Courier New"/>
+        </w:rPr>
+      </w:pPr>
+      <w:r>
+        <w:rPr>
+          <w:rFonts w:ascii="Courier New" w:hAnsi="Courier New" w:cs="Courier New"/>
+        </w:rPr>
+        <w:t xml:space="preserve">    </w:t>
+      </w:r>
+      <w:proofErr w:type="spellStart"/>
+      <w:r>
+        <w:rPr>
+          <w:rFonts w:ascii="Courier New" w:hAnsi="Courier New" w:cs="Courier New"/>
+        </w:rPr>
+        <w:t>binaryInsertionSort</w:t>
+      </w:r>
+      <w:proofErr w:type="spellEnd"/>
+      <w:r>
+        <w:rPr>
+          <w:rFonts w:ascii="Courier New" w:hAnsi="Courier New" w:cs="Courier New"/>
+        </w:rPr>
+        <w:t>(arr1);</w:t>
+      </w:r>
+    </w:p>
+    <w:p>
+      <w:pPr>
+        <w:pStyle w:val="PlainText"/>
+        <w:rPr>
+          <w:rFonts w:ascii="Courier New" w:hAnsi="Courier New" w:cs="Courier New"/>
+        </w:rPr>
+      </w:pPr>
+      <w:r>
+        <w:rPr>
+          <w:rFonts w:ascii="Courier New" w:hAnsi="Courier New" w:cs="Courier New"/>
+        </w:rPr>
+        <w:t xml:space="preserve">    </w:t>
+      </w:r>
+      <w:proofErr w:type="spellStart"/>
+      <w:r>
+        <w:rPr>
+          <w:rFonts w:ascii="Courier New" w:hAnsi="Courier New" w:cs="Courier New"/>
+        </w:rPr>
+        <w:t>endTime</w:t>
+      </w:r>
+      <w:proofErr w:type="spellEnd"/>
+      <w:r>
+        <w:rPr>
+          <w:rFonts w:ascii="Courier New" w:hAnsi="Courier New" w:cs="Courier New"/>
+        </w:rPr>
+        <w:t xml:space="preserve"> = </w:t>
+      </w:r>
+      <w:proofErr w:type="spellStart"/>
+      <w:r>
+        <w:rPr>
+          <w:rFonts w:ascii="Courier New" w:hAnsi="Courier New" w:cs="Courier New"/>
+        </w:rPr>
+        <w:t>System.currentTimeMillis</w:t>
+      </w:r>
+      <w:proofErr w:type="spellEnd"/>
+      <w:r>
+        <w:rPr>
+          <w:rFonts w:ascii="Courier New" w:hAnsi="Courier New" w:cs="Courier New"/>
+        </w:rPr>
+        <w:t>();</w:t>
+      </w:r>
+    </w:p>
+    <w:p>
+      <w:pPr>
+        <w:pStyle w:val="PlainText"/>
+        <w:rPr>
+          <w:rFonts w:ascii="Courier New" w:hAnsi="Courier New" w:cs="Courier New"/>
+        </w:rPr>
+      </w:pPr>
+      <w:r>
+        <w:rPr>
+          <w:rFonts w:ascii="Courier New" w:hAnsi="Courier New" w:cs="Courier New"/>
+        </w:rPr>
+        <w:t xml:space="preserve">    elapsed = </w:t>
+      </w:r>
+      <w:proofErr w:type="spellStart"/>
+      <w:r>
+        <w:rPr>
+          <w:rFonts w:ascii="Courier New" w:hAnsi="Courier New" w:cs="Courier New"/>
+        </w:rPr>
+        <w:t>endTime</w:t>
+      </w:r>
+      <w:proofErr w:type="spellEnd"/>
+      <w:r>
+        <w:rPr>
+          <w:rFonts w:ascii="Courier New" w:hAnsi="Courier New" w:cs="Courier New"/>
+        </w:rPr>
+        <w:t xml:space="preserve"> - </w:t>
+      </w:r>
+      <w:proofErr w:type="spellStart"/>
+      <w:r>
+        <w:rPr>
+          <w:rFonts w:ascii="Courier New" w:hAnsi="Courier New" w:cs="Courier New"/>
+        </w:rPr>
+        <w:t>startTime</w:t>
+      </w:r>
+      <w:proofErr w:type="spellEnd"/>
+      <w:r>
+        <w:rPr>
+          <w:rFonts w:ascii="Courier New" w:hAnsi="Courier New" w:cs="Courier New"/>
+        </w:rPr>
+        <w:t>;</w:t>
+      </w:r>
+    </w:p>
+    <w:p>
+      <w:pPr>
+        <w:pStyle w:val="PlainText"/>
+        <w:rPr>
+          <w:rFonts w:ascii="Courier New" w:hAnsi="Courier New" w:cs="Courier New"/>
+        </w:rPr>
+      </w:pPr>
+    </w:p>
+    <w:p>
+      <w:pPr>
+        <w:pStyle w:val="PlainText"/>
+        <w:rPr>
+          <w:rFonts w:ascii="Courier New" w:hAnsi="Courier New" w:cs="Courier New"/>
+        </w:rPr>
+      </w:pPr>
+      <w:r>
+        <w:rPr>
+          <w:rFonts w:ascii="Courier New" w:hAnsi="Courier New" w:cs="Courier New"/>
+        </w:rPr>
+        <w:t xml:space="preserve">    </w:t>
+      </w:r>
+      <w:proofErr w:type="spellStart"/>
+      <w:r>
+        <w:rPr>
+          <w:rFonts w:ascii="Courier New" w:hAnsi="Courier New" w:cs="Courier New"/>
+        </w:rPr>
+        <w:t>System.out.println</w:t>
+      </w:r>
+      <w:proofErr w:type="spellEnd"/>
+      <w:r>
+        <w:rPr>
+          <w:rFonts w:ascii="Courier New" w:hAnsi="Courier New" w:cs="Courier New"/>
+        </w:rPr>
+        <w:t>();</w:t>
+      </w:r>
+    </w:p>
+    <w:p>
+      <w:pPr>
+        <w:pStyle w:val="PlainText"/>
+        <w:rPr>
+          <w:rFonts w:ascii="Courier New" w:hAnsi="Courier New" w:cs="Courier New"/>
+        </w:rPr>
+      </w:pPr>
+      <w:r>
+        <w:rPr>
+          <w:rFonts w:ascii="Courier New" w:hAnsi="Courier New" w:cs="Courier New"/>
+        </w:rPr>
+        <w:t xml:space="preserve">    </w:t>
+      </w:r>
+      <w:proofErr w:type="spellStart"/>
+      <w:r>
+        <w:rPr>
+          <w:rFonts w:ascii="Courier New" w:hAnsi="Courier New" w:cs="Courier New"/>
+        </w:rPr>
+        <w:t>System.out.println</w:t>
+      </w:r>
+      <w:proofErr w:type="spellEnd"/>
+      <w:r>
+        <w:rPr>
+          <w:rFonts w:ascii="Courier New" w:hAnsi="Courier New" w:cs="Courier New"/>
+        </w:rPr>
+        <w:t>("Binary Insertion Sort Time: " + elapsed);</w:t>
+      </w:r>
+    </w:p>
+    <w:p>
+      <w:pPr>
+        <w:pStyle w:val="PlainText"/>
+        <w:rPr>
+          <w:rFonts w:ascii="Courier New" w:hAnsi="Courier New" w:cs="Courier New"/>
+        </w:rPr>
+      </w:pPr>
+      <w:r>
+        <w:rPr>
+          <w:rFonts w:ascii="Courier New" w:hAnsi="Courier New" w:cs="Courier New"/>
+        </w:rPr>
+        <w:t xml:space="preserve">  }</w:t>
+      </w:r>
+    </w:p>
+    <w:p>
+      <w:pPr>
+        <w:pStyle w:val="PlainText"/>
+        <w:rPr>
+          <w:rFonts w:ascii="Courier New" w:hAnsi="Courier New" w:cs="Courier New"/>
+        </w:rPr>
+      </w:pPr>
+      <w:r>
+        <w:rPr>
+          <w:rFonts w:ascii="Courier New" w:hAnsi="Courier New" w:cs="Courier New"/>
+        </w:rPr>
+        <w:t>}</w:t>
+      </w:r>
+    </w:p>
+    <w:p>
+      <w:pPr>
         <w:pStyle w:val="p1"/>
-        <w:rPr>
-          <w:sz w:val="24"/>
-          <w:szCs w:val="24"/>
-        </w:rPr>
-      </w:pPr>
+        <w:ind w:left="1080"/>
+        <w:rPr>
+          <w:sz w:val="24"/>
+          <w:szCs w:val="24"/>
+        </w:rPr>
+      </w:pPr>
+      <w:r>
+        <w:rPr>
+          <w:noProof/>
+          <w:sz w:val="24"/>
+          <w:szCs w:val="24"/>
+        </w:rPr>
+        <w:drawing>
+          <wp:inline distT="0" distB="0" distL="0" distR="0" wp14:anchorId="14A7E70B" wp14:editId="5E92CADC">
+            <wp:extent cx="4271645" cy="1250899"/>
+            <wp:effectExtent l="0" t="0" r="0" b="6985"/>
+            <wp:docPr id="4" name="Picture 4"/>
+            <wp:cNvGraphicFramePr>
+              <a:graphicFrameLocks xmlns:a="http://schemas.openxmlformats.org/drawingml/2006/main" noChangeAspect="1"/>
+            </wp:cNvGraphicFramePr>
+            <a:graphic xmlns:a="http://schemas.openxmlformats.org/drawingml/2006/main">
+              <a:graphicData uri="http://schemas.openxmlformats.org/drawingml/2006/picture">
+                <pic:pic xmlns:pic="http://schemas.openxmlformats.org/drawingml/2006/picture">
+                  <pic:nvPicPr>
+                    <pic:cNvPr id="4" name="E58E66E.tmp"/>
+                    <pic:cNvPicPr/>
+                  </pic:nvPicPr>
+                  <pic:blipFill>
+                    <a:blip r:embed="rId7">
+                      <a:extLst>
+                        <a:ext uri="{28A0092B-C50C-407E-A947-70E740481C1C}">
+                          <a14:useLocalDpi xmlns:a14="http://schemas.microsoft.com/office/drawing/2010/main" val="0"/>
+                        </a:ext>
+                      </a:extLst>
+                    </a:blip>
+                    <a:stretch>
+                      <a:fillRect/>
+                    </a:stretch>
+                  </pic:blipFill>
+                  <pic:spPr>
+                    <a:xfrm>
+                      <a:off x="0" y="0"/>
+                      <a:ext cx="4354402" cy="1275133"/>
+                    </a:xfrm>
+                    <a:prstGeom prst="rect">
+                      <a:avLst/>
+                    </a:prstGeom>
+                  </pic:spPr>
+                </pic:pic>
+              </a:graphicData>
+            </a:graphic>
+          </wp:inline>
+        </w:drawing>
+      </w:r>
     </w:p>
     <w:p>
       <w:pPr>
@@ -2122,6 +4435,38 @@
           <w:szCs w:val="24"/>
         </w:rPr>
       </w:pPr>
+      <w:r>
+        <w:rPr>
+          <w:sz w:val="24"/>
+          <w:szCs w:val="24"/>
+        </w:rPr>
+        <w:t xml:space="preserve">**I had some issues with printing arrays with </w:t>
+      </w:r>
+      <w:proofErr w:type="spellStart"/>
+      <w:r>
+        <w:rPr>
+          <w:sz w:val="24"/>
+          <w:szCs w:val="24"/>
+        </w:rPr>
+        <w:t>printArray</w:t>
+      </w:r>
+      <w:proofErr w:type="spellEnd"/>
+      <w:r>
+        <w:rPr>
+          <w:sz w:val="24"/>
+          <w:szCs w:val="24"/>
+        </w:rPr>
+        <w:t xml:space="preserve">….could not find symbol…I believe this is an issues with my bin files….but the times are working and </w:t>
+      </w:r>
+      <w:r>
+        <w:rPr>
+          <w:sz w:val="24"/>
+          <w:szCs w:val="24"/>
+        </w:rPr>
+        <w:t>Insertion sort time w/ the exchange is the clear winner….this was a test at 8000 random numbers.</w:t>
+      </w:r>
+      <w:bookmarkStart w:id="0" w:name="_GoBack"/>
+      <w:bookmarkEnd w:id="0"/>
     </w:p>
     <w:p>
       <w:pPr>

</xml_diff>